<commit_message>
GenAI-Powered Food Delivery Sentiment Analysis - Incremental Checkin
</commit_message>
<xml_diff>
--- a/GenAI-Powered Food Delivery Sentiment Analysis/Few-Shot Prompt Template.docx
+++ b/GenAI-Powered Food Delivery Sentiment Analysis/Few-Shot Prompt Template.docx
@@ -363,7 +363,6 @@
           <w:szCs w:val="28"/>
         </w:rPr>
       </w:pPr>
-      <w:proofErr w:type="spellStart"/>
       <w:r>
         <w:rPr>
           <w:sz w:val="28"/>
@@ -383,15 +382,7 @@
           <w:sz w:val="28"/>
           <w:szCs w:val="28"/>
         </w:rPr>
-        <w:t>Action</w:t>
-      </w:r>
-      <w:proofErr w:type="spellEnd"/>
-      <w:r>
-        <w:rPr>
-          <w:sz w:val="28"/>
-          <w:szCs w:val="28"/>
-        </w:rPr>
-        <w:t>: Provide ONE specific, actionable business recommendation (10 words max)</w:t>
+        <w:t>Action: Provide ONE specific, actionable business recommendation (10 words max)</w:t>
       </w:r>
     </w:p>
     <w:p>
@@ -452,17 +443,8 @@
           <w:szCs w:val="28"/>
         </w:rPr>
         <w:br/>
-        <w:t xml:space="preserve">Use these exact headers: </w:t>
-      </w:r>
-      <w:proofErr w:type="spellStart"/>
-      <w:r>
-        <w:rPr>
-          <w:sz w:val="28"/>
-          <w:szCs w:val="28"/>
-        </w:rPr>
-        <w:t>Customer_ID</w:t>
-      </w:r>
-      <w:proofErr w:type="spellEnd"/>
+        <w:t>Use these exact headers: Customer_ID</w:t>
+      </w:r>
       <w:r>
         <w:rPr>
           <w:sz w:val="28"/>
@@ -484,7 +466,6 @@
         </w:rPr>
         <w:t xml:space="preserve"> </w:t>
       </w:r>
-      <w:proofErr w:type="spellStart"/>
       <w:r>
         <w:rPr>
           <w:sz w:val="28"/>
@@ -492,7 +473,6 @@
         </w:rPr>
         <w:t>Suggested_Action</w:t>
       </w:r>
-      <w:proofErr w:type="spellEnd"/>
       <w:r>
         <w:rPr>
           <w:sz w:val="28"/>
@@ -570,23 +550,7 @@
           <w:sz w:val="28"/>
           <w:szCs w:val="28"/>
         </w:rPr>
-        <w:t xml:space="preserve">Wrap </w:t>
-      </w:r>
-      <w:proofErr w:type="spellStart"/>
-      <w:r>
-        <w:rPr>
-          <w:sz w:val="28"/>
-          <w:szCs w:val="28"/>
-        </w:rPr>
-        <w:t>Suggested_Action</w:t>
-      </w:r>
-      <w:proofErr w:type="spellEnd"/>
-      <w:r>
-        <w:rPr>
-          <w:sz w:val="28"/>
-          <w:szCs w:val="28"/>
-        </w:rPr>
-        <w:t xml:space="preserve"> in quotes</w:t>
+        <w:t>Wrap Suggested_Action in quotes</w:t>
       </w:r>
     </w:p>
     <w:p>
@@ -602,7 +566,6 @@
           <w:szCs w:val="28"/>
         </w:rPr>
       </w:pPr>
-      <w:proofErr w:type="spellStart"/>
       <w:r>
         <w:rPr>
           <w:sz w:val="28"/>
@@ -622,15 +585,7 @@
           <w:sz w:val="28"/>
           <w:szCs w:val="28"/>
         </w:rPr>
-        <w:t>Action</w:t>
-      </w:r>
-      <w:proofErr w:type="spellEnd"/>
-      <w:r>
-        <w:rPr>
-          <w:sz w:val="28"/>
-          <w:szCs w:val="28"/>
-        </w:rPr>
-        <w:t>: 10 words max, no commas</w:t>
+        <w:t>Action: 10 words max, no commas</w:t>
       </w:r>
     </w:p>
     <w:p>
@@ -702,23 +657,7 @@
           <w:sz w:val="28"/>
           <w:szCs w:val="28"/>
         </w:rPr>
-        <w:t xml:space="preserve">Review: "The food arrived 15 minutes late, which was annoying, but the pad </w:t>
-      </w:r>
-      <w:proofErr w:type="spellStart"/>
-      <w:r>
-        <w:rPr>
-          <w:sz w:val="28"/>
-          <w:szCs w:val="28"/>
-        </w:rPr>
-        <w:t>thai</w:t>
-      </w:r>
-      <w:proofErr w:type="spellEnd"/>
-      <w:r>
-        <w:rPr>
-          <w:sz w:val="28"/>
-          <w:szCs w:val="28"/>
-        </w:rPr>
-        <w:t xml:space="preserve"> was absolutely delicious and still hot. The driver was also very apologetic."</w:t>
+        <w:t>Review: "The food arrived 15 minutes late, which was annoying, but the pad thai was absolutely delicious and still hot. The driver was also very apologetic."</w:t>
       </w:r>
       <w:r>
         <w:rPr>
@@ -1023,8 +962,6 @@
       <w:pPr>
         <w:spacing w:after="0"/>
         <w:rPr>
-          <w:b/>
-          <w:bCs/>
           <w:sz w:val="44"/>
           <w:szCs w:val="44"/>
         </w:rPr>
@@ -1036,7 +973,70 @@
           <w:sz w:val="44"/>
           <w:szCs w:val="44"/>
         </w:rPr>
-        <w:t>Results – Temperature = 1</w:t>
+        <w:t xml:space="preserve">Few-Shot Prompt </w:t>
+      </w:r>
+      <w:r>
+        <w:rPr>
+          <w:b/>
+          <w:bCs/>
+          <w:sz w:val="44"/>
+          <w:szCs w:val="44"/>
+        </w:rPr>
+        <w:t>Results</w:t>
+      </w:r>
+      <w:r>
+        <w:rPr>
+          <w:b/>
+          <w:bCs/>
+          <w:sz w:val="44"/>
+          <w:szCs w:val="44"/>
+        </w:rPr>
+        <w:t xml:space="preserve"> </w:t>
+      </w:r>
+      <w:r>
+        <w:rPr>
+          <w:b/>
+          <w:bCs/>
+          <w:sz w:val="44"/>
+          <w:szCs w:val="44"/>
+        </w:rPr>
+        <w:t>Temperature = 1</w:t>
+      </w:r>
+      <w:r>
+        <w:rPr>
+          <w:b/>
+          <w:bCs/>
+          <w:sz w:val="44"/>
+          <w:szCs w:val="44"/>
+        </w:rPr>
+        <w:t xml:space="preserve"> </w:t>
+      </w:r>
+      <w:r>
+        <w:rPr>
+          <w:b/>
+          <w:bCs/>
+          <w:sz w:val="44"/>
+          <w:szCs w:val="44"/>
+        </w:rPr>
+        <w:t xml:space="preserve">(Achieved </w:t>
+      </w:r>
+      <w:r>
+        <w:rPr>
+          <w:b/>
+          <w:bCs/>
+          <w:sz w:val="44"/>
+          <w:szCs w:val="44"/>
+        </w:rPr>
+        <w:t>1</w:t>
+      </w:r>
+      <w:r>
+        <w:rPr>
+          <w:b/>
+          <w:bCs/>
+          <w:sz w:val="44"/>
+          <w:szCs w:val="44"/>
+        </w:rPr>
+        <w:t>0 Discrepancies):</w:t>
       </w:r>
     </w:p>
     <w:p>
@@ -2185,15 +2185,6 @@
       <w:pPr>
         <w:spacing w:after="0"/>
         <w:rPr>
-          <w:sz w:val="28"/>
-          <w:szCs w:val="28"/>
-        </w:rPr>
-      </w:pPr>
-    </w:p>
-    <w:p>
-      <w:pPr>
-        <w:spacing w:after="0"/>
-        <w:rPr>
           <w:sz w:val="44"/>
           <w:szCs w:val="44"/>
         </w:rPr>
@@ -2205,6 +2196,2001 @@
           <w:sz w:val="44"/>
           <w:szCs w:val="44"/>
         </w:rPr>
+        <w:t xml:space="preserve">Few-Shot Prompt </w:t>
+      </w:r>
+      <w:r>
+        <w:rPr>
+          <w:b/>
+          <w:bCs/>
+          <w:sz w:val="44"/>
+          <w:szCs w:val="44"/>
+        </w:rPr>
+        <w:t>Results</w:t>
+      </w:r>
+      <w:r>
+        <w:rPr>
+          <w:b/>
+          <w:bCs/>
+          <w:sz w:val="44"/>
+          <w:szCs w:val="44"/>
+        </w:rPr>
+        <w:t xml:space="preserve"> (Achieved </w:t>
+      </w:r>
+      <w:r>
+        <w:rPr>
+          <w:b/>
+          <w:bCs/>
+          <w:sz w:val="44"/>
+          <w:szCs w:val="44"/>
+        </w:rPr>
+        <w:t>1</w:t>
+      </w:r>
+      <w:r>
+        <w:rPr>
+          <w:b/>
+          <w:bCs/>
+          <w:sz w:val="44"/>
+          <w:szCs w:val="44"/>
+        </w:rPr>
+        <w:t>0 Discrepancies):</w:t>
+      </w:r>
+    </w:p>
+    <w:p>
+      <w:pPr>
+        <w:spacing w:after="0"/>
+        <w:rPr>
+          <w:sz w:val="28"/>
+          <w:szCs w:val="28"/>
+        </w:rPr>
+      </w:pPr>
+    </w:p>
+    <w:p>
+      <w:pPr>
+        <w:spacing w:after="0"/>
+        <w:rPr>
+          <w:sz w:val="28"/>
+          <w:szCs w:val="28"/>
+        </w:rPr>
+      </w:pPr>
+      <w:r>
+        <w:rPr>
+          <w:b/>
+          <w:bCs/>
+          <w:sz w:val="28"/>
+          <w:szCs w:val="28"/>
+        </w:rPr>
+        <w:t>Numerical Comparison Summary (Few-Shot Prompt, Refined Guidelines, 5 Custom Examples, T=0.2 vs. Ground Truth):</w:t>
+      </w:r>
+    </w:p>
+    <w:p>
+      <w:pPr>
+        <w:spacing w:after="0"/>
+        <w:rPr>
+          <w:sz w:val="28"/>
+          <w:szCs w:val="28"/>
+        </w:rPr>
+      </w:pPr>
+      <w:r>
+        <w:rPr>
+          <w:b/>
+          <w:bCs/>
+          <w:sz w:val="28"/>
+          <w:szCs w:val="28"/>
+        </w:rPr>
+        <w:t>1. Category Differences (vs. Ground Truth):</w:t>
+      </w:r>
+    </w:p>
+    <w:p>
+      <w:pPr>
+        <w:numPr>
+          <w:ilvl w:val="0"/>
+          <w:numId w:val="15"/>
+        </w:numPr>
+        <w:spacing w:after="0"/>
+        <w:rPr>
+          <w:sz w:val="28"/>
+          <w:szCs w:val="28"/>
+        </w:rPr>
+      </w:pPr>
+      <w:r>
+        <w:rPr>
+          <w:b/>
+          <w:bCs/>
+          <w:sz w:val="28"/>
+          <w:szCs w:val="28"/>
+        </w:rPr>
+        <w:t>Total Category Differences: 0</w:t>
+      </w:r>
+    </w:p>
+    <w:p>
+      <w:pPr>
+        <w:spacing w:after="0"/>
+        <w:rPr>
+          <w:sz w:val="28"/>
+          <w:szCs w:val="28"/>
+        </w:rPr>
+      </w:pPr>
+      <w:r>
+        <w:rPr>
+          <w:b/>
+          <w:bCs/>
+          <w:sz w:val="28"/>
+          <w:szCs w:val="28"/>
+        </w:rPr>
+        <w:t>2. Tags Differences (vs. Ground Truth):</w:t>
+      </w:r>
+    </w:p>
+    <w:p>
+      <w:pPr>
+        <w:numPr>
+          <w:ilvl w:val="0"/>
+          <w:numId w:val="16"/>
+        </w:numPr>
+        <w:spacing w:after="0"/>
+        <w:rPr>
+          <w:sz w:val="28"/>
+          <w:szCs w:val="28"/>
+        </w:rPr>
+      </w:pPr>
+      <w:r>
+        <w:rPr>
+          <w:b/>
+          <w:bCs/>
+          <w:sz w:val="28"/>
+          <w:szCs w:val="28"/>
+        </w:rPr>
+        <w:t>C002:</w:t>
+      </w:r>
+      <w:r>
+        <w:rPr>
+          <w:sz w:val="28"/>
+          <w:szCs w:val="28"/>
+        </w:rPr>
+        <w:t> My (Delivery Time, Packaging, Food Quality, Overall Experience) vs. GT (Delivery Time, Packaging, Overall Experience) - 1 difference (My output has an extra "Food Quality" tag)</w:t>
+      </w:r>
+    </w:p>
+    <w:p>
+      <w:pPr>
+        <w:numPr>
+          <w:ilvl w:val="0"/>
+          <w:numId w:val="16"/>
+        </w:numPr>
+        <w:spacing w:after="0"/>
+        <w:rPr>
+          <w:sz w:val="28"/>
+          <w:szCs w:val="28"/>
+        </w:rPr>
+      </w:pPr>
+      <w:r>
+        <w:rPr>
+          <w:b/>
+          <w:bCs/>
+          <w:sz w:val="28"/>
+          <w:szCs w:val="28"/>
+        </w:rPr>
+        <w:t>C006:</w:t>
+      </w:r>
+      <w:r>
+        <w:rPr>
+          <w:sz w:val="28"/>
+          <w:szCs w:val="28"/>
+        </w:rPr>
+        <w:t> My (Delivery Time, Food Quality, Price, Overall Experience) vs. GT (Delivery Time, Food Quality, Price, Overall Experience) - Match</w:t>
+      </w:r>
+    </w:p>
+    <w:p>
+      <w:pPr>
+        <w:numPr>
+          <w:ilvl w:val="0"/>
+          <w:numId w:val="16"/>
+        </w:numPr>
+        <w:spacing w:after="0"/>
+        <w:rPr>
+          <w:sz w:val="28"/>
+          <w:szCs w:val="28"/>
+        </w:rPr>
+      </w:pPr>
+      <w:r>
+        <w:rPr>
+          <w:b/>
+          <w:bCs/>
+          <w:sz w:val="28"/>
+          <w:szCs w:val="28"/>
+        </w:rPr>
+        <w:t>C007:</w:t>
+      </w:r>
+      <w:r>
+        <w:rPr>
+          <w:sz w:val="28"/>
+          <w:szCs w:val="28"/>
+        </w:rPr>
+        <w:t> My (Delivery Time, Food Quality, Overall Experience) vs. GT (Delivery Time, Food Quality, Overall Experience) - Match</w:t>
+      </w:r>
+    </w:p>
+    <w:p>
+      <w:pPr>
+        <w:numPr>
+          <w:ilvl w:val="0"/>
+          <w:numId w:val="16"/>
+        </w:numPr>
+        <w:spacing w:after="0"/>
+        <w:rPr>
+          <w:sz w:val="28"/>
+          <w:szCs w:val="28"/>
+        </w:rPr>
+      </w:pPr>
+      <w:r>
+        <w:rPr>
+          <w:b/>
+          <w:bCs/>
+          <w:sz w:val="28"/>
+          <w:szCs w:val="28"/>
+        </w:rPr>
+        <w:t>C008:</w:t>
+      </w:r>
+      <w:r>
+        <w:rPr>
+          <w:sz w:val="28"/>
+          <w:szCs w:val="28"/>
+        </w:rPr>
+        <w:t> My (Delivery Time, Food Quality, Overall Experience) vs. GT (Food Quality, Overall Experience) - 1 difference (My output has an extra "Delivery Time" tag)</w:t>
+      </w:r>
+    </w:p>
+    <w:p>
+      <w:pPr>
+        <w:numPr>
+          <w:ilvl w:val="0"/>
+          <w:numId w:val="16"/>
+        </w:numPr>
+        <w:spacing w:after="0"/>
+        <w:rPr>
+          <w:sz w:val="28"/>
+          <w:szCs w:val="28"/>
+        </w:rPr>
+      </w:pPr>
+      <w:r>
+        <w:rPr>
+          <w:b/>
+          <w:bCs/>
+          <w:sz w:val="28"/>
+          <w:szCs w:val="28"/>
+        </w:rPr>
+        <w:t>C009:</w:t>
+      </w:r>
+      <w:r>
+        <w:rPr>
+          <w:sz w:val="28"/>
+          <w:szCs w:val="28"/>
+        </w:rPr>
+        <w:t> My (Delivery Time, Overall Experience) vs. GT (Delivery Time, Overall Experience) - Match</w:t>
+      </w:r>
+    </w:p>
+    <w:p>
+      <w:pPr>
+        <w:numPr>
+          <w:ilvl w:val="0"/>
+          <w:numId w:val="16"/>
+        </w:numPr>
+        <w:spacing w:after="0"/>
+        <w:rPr>
+          <w:sz w:val="28"/>
+          <w:szCs w:val="28"/>
+        </w:rPr>
+      </w:pPr>
+      <w:r>
+        <w:rPr>
+          <w:b/>
+          <w:bCs/>
+          <w:sz w:val="28"/>
+          <w:szCs w:val="28"/>
+        </w:rPr>
+        <w:t>C011:</w:t>
+      </w:r>
+      <w:r>
+        <w:rPr>
+          <w:sz w:val="28"/>
+          <w:szCs w:val="28"/>
+        </w:rPr>
+        <w:t> My (Delivery Time, Food Quality, Overall Experience) vs. GT (Food Quality, Overall Experience) - 1 difference (My output has an extra "Delivery Time" tag)</w:t>
+      </w:r>
+    </w:p>
+    <w:p>
+      <w:pPr>
+        <w:numPr>
+          <w:ilvl w:val="0"/>
+          <w:numId w:val="16"/>
+        </w:numPr>
+        <w:spacing w:after="0"/>
+        <w:rPr>
+          <w:sz w:val="28"/>
+          <w:szCs w:val="28"/>
+        </w:rPr>
+      </w:pPr>
+      <w:r>
+        <w:rPr>
+          <w:b/>
+          <w:bCs/>
+          <w:sz w:val="28"/>
+          <w:szCs w:val="28"/>
+        </w:rPr>
+        <w:t>C013:</w:t>
+      </w:r>
+      <w:r>
+        <w:rPr>
+          <w:sz w:val="28"/>
+          <w:szCs w:val="28"/>
+        </w:rPr>
+        <w:t> My (Delivery Time, Food Quality, Overall Experience) vs. GT (Delivery Time, Food Quality, Overall Experience) - Match</w:t>
+      </w:r>
+    </w:p>
+    <w:p>
+      <w:pPr>
+        <w:numPr>
+          <w:ilvl w:val="0"/>
+          <w:numId w:val="16"/>
+        </w:numPr>
+        <w:spacing w:after="0"/>
+        <w:rPr>
+          <w:sz w:val="28"/>
+          <w:szCs w:val="28"/>
+        </w:rPr>
+      </w:pPr>
+      <w:r>
+        <w:rPr>
+          <w:b/>
+          <w:bCs/>
+          <w:sz w:val="28"/>
+          <w:szCs w:val="28"/>
+        </w:rPr>
+        <w:t>C016:</w:t>
+      </w:r>
+      <w:r>
+        <w:rPr>
+          <w:sz w:val="28"/>
+          <w:szCs w:val="28"/>
+        </w:rPr>
+        <w:t> My (Delivery Time, Packaging, Overall Experience) vs. GT (Delivery Time, Packaging, Overall Experience) - Match</w:t>
+      </w:r>
+    </w:p>
+    <w:p>
+      <w:pPr>
+        <w:numPr>
+          <w:ilvl w:val="0"/>
+          <w:numId w:val="16"/>
+        </w:numPr>
+        <w:spacing w:after="0"/>
+        <w:rPr>
+          <w:sz w:val="28"/>
+          <w:szCs w:val="28"/>
+        </w:rPr>
+      </w:pPr>
+      <w:r>
+        <w:rPr>
+          <w:b/>
+          <w:bCs/>
+          <w:sz w:val="28"/>
+          <w:szCs w:val="28"/>
+        </w:rPr>
+        <w:t>C018:</w:t>
+      </w:r>
+      <w:r>
+        <w:rPr>
+          <w:sz w:val="28"/>
+          <w:szCs w:val="28"/>
+        </w:rPr>
+        <w:t> My (Delivery Time, Food Quality, Overall Experience) vs. GT (Food Quality, Overall Experience) - 1 difference (My output has an extra "Delivery Time" tag)</w:t>
+      </w:r>
+    </w:p>
+    <w:p>
+      <w:pPr>
+        <w:numPr>
+          <w:ilvl w:val="0"/>
+          <w:numId w:val="16"/>
+        </w:numPr>
+        <w:spacing w:after="0"/>
+        <w:rPr>
+          <w:sz w:val="28"/>
+          <w:szCs w:val="28"/>
+        </w:rPr>
+      </w:pPr>
+      <w:r>
+        <w:rPr>
+          <w:b/>
+          <w:bCs/>
+          <w:sz w:val="28"/>
+          <w:szCs w:val="28"/>
+        </w:rPr>
+        <w:t>C024:</w:t>
+      </w:r>
+      <w:r>
+        <w:rPr>
+          <w:sz w:val="28"/>
+          <w:szCs w:val="28"/>
+        </w:rPr>
+        <w:t> My (Delivery Time, Food Quality, Overall Experience) vs. GT (Delivery Time, Food Quality, Overall Experience) - Match</w:t>
+      </w:r>
+    </w:p>
+    <w:p>
+      <w:pPr>
+        <w:numPr>
+          <w:ilvl w:val="0"/>
+          <w:numId w:val="16"/>
+        </w:numPr>
+        <w:spacing w:after="0"/>
+        <w:rPr>
+          <w:sz w:val="28"/>
+          <w:szCs w:val="28"/>
+        </w:rPr>
+      </w:pPr>
+      <w:r>
+        <w:rPr>
+          <w:b/>
+          <w:bCs/>
+          <w:sz w:val="28"/>
+          <w:szCs w:val="28"/>
+        </w:rPr>
+        <w:t>C026:</w:t>
+      </w:r>
+      <w:r>
+        <w:rPr>
+          <w:sz w:val="28"/>
+          <w:szCs w:val="28"/>
+        </w:rPr>
+        <w:t> My (Delivery Time, Packaging, Food Quality, Overall Experience) vs. GT (Delivery Time, Packaging, Overall Experience) - 1 difference (My output has an extra "Food Quality" tag)</w:t>
+      </w:r>
+    </w:p>
+    <w:p>
+      <w:pPr>
+        <w:numPr>
+          <w:ilvl w:val="0"/>
+          <w:numId w:val="16"/>
+        </w:numPr>
+        <w:spacing w:after="0"/>
+        <w:rPr>
+          <w:sz w:val="28"/>
+          <w:szCs w:val="28"/>
+        </w:rPr>
+      </w:pPr>
+      <w:r>
+        <w:rPr>
+          <w:b/>
+          <w:bCs/>
+          <w:sz w:val="28"/>
+          <w:szCs w:val="28"/>
+        </w:rPr>
+        <w:t>C027:</w:t>
+      </w:r>
+      <w:r>
+        <w:rPr>
+          <w:sz w:val="28"/>
+          <w:szCs w:val="28"/>
+        </w:rPr>
+        <w:t> My (Delivery Time, Overall Experience) vs. GT (Overall Experience) - 1 difference (My output has an extra "Delivery Time" tag)</w:t>
+      </w:r>
+    </w:p>
+    <w:p>
+      <w:pPr>
+        <w:numPr>
+          <w:ilvl w:val="0"/>
+          <w:numId w:val="16"/>
+        </w:numPr>
+        <w:spacing w:after="0"/>
+        <w:rPr>
+          <w:sz w:val="28"/>
+          <w:szCs w:val="28"/>
+        </w:rPr>
+      </w:pPr>
+      <w:r>
+        <w:rPr>
+          <w:b/>
+          <w:bCs/>
+          <w:sz w:val="28"/>
+          <w:szCs w:val="28"/>
+        </w:rPr>
+        <w:t>C031:</w:t>
+      </w:r>
+      <w:r>
+        <w:rPr>
+          <w:sz w:val="28"/>
+          <w:szCs w:val="28"/>
+        </w:rPr>
+        <w:t> My (Delivery Time, Food Quality, Overall Experience) vs. GT (Food Quality, Overall Experience) - 1 difference (My output has an extra "Delivery Time" tag)</w:t>
+      </w:r>
+    </w:p>
+    <w:p>
+      <w:pPr>
+        <w:numPr>
+          <w:ilvl w:val="0"/>
+          <w:numId w:val="16"/>
+        </w:numPr>
+        <w:spacing w:after="0"/>
+        <w:rPr>
+          <w:sz w:val="28"/>
+          <w:szCs w:val="28"/>
+        </w:rPr>
+      </w:pPr>
+      <w:r>
+        <w:rPr>
+          <w:b/>
+          <w:bCs/>
+          <w:sz w:val="28"/>
+          <w:szCs w:val="28"/>
+        </w:rPr>
+        <w:t>C033:</w:t>
+      </w:r>
+      <w:r>
+        <w:rPr>
+          <w:sz w:val="28"/>
+          <w:szCs w:val="28"/>
+        </w:rPr>
+        <w:t> My (Delivery Time, Food Quality, Overall Experience) vs. GT (Food Quality, Overall Experience) - 1 difference (My output has an extra "Delivery Time" tag)</w:t>
+      </w:r>
+    </w:p>
+    <w:p>
+      <w:pPr>
+        <w:numPr>
+          <w:ilvl w:val="0"/>
+          <w:numId w:val="16"/>
+        </w:numPr>
+        <w:spacing w:after="0"/>
+        <w:rPr>
+          <w:sz w:val="28"/>
+          <w:szCs w:val="28"/>
+        </w:rPr>
+      </w:pPr>
+      <w:r>
+        <w:rPr>
+          <w:b/>
+          <w:bCs/>
+          <w:sz w:val="28"/>
+          <w:szCs w:val="28"/>
+        </w:rPr>
+        <w:t>C036:</w:t>
+      </w:r>
+      <w:r>
+        <w:rPr>
+          <w:sz w:val="28"/>
+          <w:szCs w:val="28"/>
+        </w:rPr>
+        <w:t> My (Delivery Time, Food Quality, Overall Experience) vs. GT (Delivery Time, Food Quality) - 1 difference (My output has an extra "Overall Experience" tag)</w:t>
+      </w:r>
+    </w:p>
+    <w:p>
+      <w:pPr>
+        <w:spacing w:after="0"/>
+        <w:rPr>
+          <w:sz w:val="28"/>
+          <w:szCs w:val="28"/>
+        </w:rPr>
+      </w:pPr>
+      <w:r>
+        <w:rPr>
+          <w:b/>
+          <w:bCs/>
+          <w:sz w:val="28"/>
+          <w:szCs w:val="28"/>
+        </w:rPr>
+        <w:t>Total Tags Differences: 10</w:t>
+      </w:r>
+    </w:p>
+    <w:p>
+      <w:pPr>
+        <w:spacing w:after="0"/>
+        <w:rPr>
+          <w:sz w:val="28"/>
+          <w:szCs w:val="28"/>
+        </w:rPr>
+      </w:pPr>
+      <w:r>
+        <w:rPr>
+          <w:b/>
+          <w:bCs/>
+          <w:sz w:val="28"/>
+          <w:szCs w:val="28"/>
+        </w:rPr>
+        <w:t>3. Total Rows with at least one difference (Category or Tags):</w:t>
+      </w:r>
+    </w:p>
+    <w:p>
+      <w:pPr>
+        <w:numPr>
+          <w:ilvl w:val="0"/>
+          <w:numId w:val="17"/>
+        </w:numPr>
+        <w:spacing w:after="0"/>
+        <w:rPr>
+          <w:sz w:val="28"/>
+          <w:szCs w:val="28"/>
+        </w:rPr>
+      </w:pPr>
+      <w:r>
+        <w:rPr>
+          <w:b/>
+          <w:bCs/>
+          <w:sz w:val="28"/>
+          <w:szCs w:val="28"/>
+        </w:rPr>
+        <w:t>Total Rows with at least one difference: 8 out of 36 rows.</w:t>
+      </w:r>
+    </w:p>
+    <w:p>
+      <w:pPr>
+        <w:spacing w:after="0"/>
+        <w:rPr>
+          <w:sz w:val="28"/>
+          <w:szCs w:val="28"/>
+        </w:rPr>
+      </w:pPr>
+      <w:r>
+        <w:rPr>
+          <w:sz w:val="28"/>
+          <w:szCs w:val="28"/>
+        </w:rPr>
+        <w:pict w14:anchorId="4D47AC72">
+          <v:rect id="_x0000_i1039" style="width:731pt;height:1.5pt" o:hrpct="0" o:hralign="center" o:hrstd="t" o:hr="t" fillcolor="#a0a0a0" stroked="f"/>
+        </w:pict>
+      </w:r>
+    </w:p>
+    <w:p>
+      <w:pPr>
+        <w:spacing w:after="0"/>
+        <w:rPr>
+          <w:sz w:val="28"/>
+          <w:szCs w:val="28"/>
+        </w:rPr>
+      </w:pPr>
+      <w:r>
+        <w:rPr>
+          <w:b/>
+          <w:bCs/>
+          <w:sz w:val="28"/>
+          <w:szCs w:val="28"/>
+        </w:rPr>
+        <w:t>Conclusion:</w:t>
+      </w:r>
+    </w:p>
+    <w:p>
+      <w:pPr>
+        <w:spacing w:after="0"/>
+        <w:rPr>
+          <w:sz w:val="28"/>
+          <w:szCs w:val="28"/>
+        </w:rPr>
+      </w:pPr>
+      <w:r>
+        <w:rPr>
+          <w:sz w:val="28"/>
+          <w:szCs w:val="28"/>
+        </w:rPr>
+        <w:t>This run with temperature=0.2 using the 5 custom examples and the </w:t>
+      </w:r>
+      <w:r>
+        <w:rPr>
+          <w:b/>
+          <w:bCs/>
+          <w:sz w:val="28"/>
+          <w:szCs w:val="28"/>
+        </w:rPr>
+        <w:t>refined textual guidelines</w:t>
+      </w:r>
+      <w:r>
+        <w:rPr>
+          <w:sz w:val="28"/>
+          <w:szCs w:val="28"/>
+        </w:rPr>
+        <w:t> achieved </w:t>
+      </w:r>
+      <w:r>
+        <w:rPr>
+          <w:b/>
+          <w:bCs/>
+          <w:sz w:val="28"/>
+          <w:szCs w:val="28"/>
+        </w:rPr>
+        <w:t>perfect alignment for Category (0 discrepancies)</w:t>
+      </w:r>
+      <w:r>
+        <w:rPr>
+          <w:sz w:val="28"/>
+          <w:szCs w:val="28"/>
+        </w:rPr>
+        <w:t>.</w:t>
+      </w:r>
+    </w:p>
+    <w:p>
+      <w:pPr>
+        <w:spacing w:after="0"/>
+        <w:rPr>
+          <w:sz w:val="28"/>
+          <w:szCs w:val="28"/>
+        </w:rPr>
+      </w:pPr>
+      <w:r>
+        <w:rPr>
+          <w:sz w:val="28"/>
+          <w:szCs w:val="28"/>
+        </w:rPr>
+        <w:t>However, for </w:t>
+      </w:r>
+      <w:r>
+        <w:rPr>
+          <w:b/>
+          <w:bCs/>
+          <w:sz w:val="28"/>
+          <w:szCs w:val="28"/>
+        </w:rPr>
+        <w:t>Tags, there are still 10 discrepancies</w:t>
+      </w:r>
+      <w:r>
+        <w:rPr>
+          <w:sz w:val="28"/>
+          <w:szCs w:val="28"/>
+        </w:rPr>
+        <w:t>, and </w:t>
+      </w:r>
+      <w:r>
+        <w:rPr>
+          <w:b/>
+          <w:bCs/>
+          <w:sz w:val="28"/>
+          <w:szCs w:val="28"/>
+        </w:rPr>
+        <w:t>8 rows still have at least one difference</w:t>
+      </w:r>
+      <w:r>
+        <w:rPr>
+          <w:sz w:val="28"/>
+          <w:szCs w:val="28"/>
+        </w:rPr>
+        <w:t>. This is the same result as the previous run with temperature=0 using the </w:t>
+      </w:r>
+      <w:r>
+        <w:rPr>
+          <w:i/>
+          <w:iCs/>
+          <w:sz w:val="28"/>
+          <w:szCs w:val="28"/>
+        </w:rPr>
+        <w:t>same prompt</w:t>
+      </w:r>
+      <w:r>
+        <w:rPr>
+          <w:sz w:val="28"/>
+          <w:szCs w:val="28"/>
+        </w:rPr>
+        <w:t>.</w:t>
+      </w:r>
+    </w:p>
+    <w:p>
+      <w:pPr>
+        <w:spacing w:after="0"/>
+        <w:rPr>
+          <w:sz w:val="28"/>
+          <w:szCs w:val="28"/>
+        </w:rPr>
+      </w:pPr>
+      <w:r>
+        <w:rPr>
+          <w:sz w:val="28"/>
+          <w:szCs w:val="28"/>
+        </w:rPr>
+        <w:t>This confirms that:</w:t>
+      </w:r>
+    </w:p>
+    <w:p>
+      <w:pPr>
+        <w:numPr>
+          <w:ilvl w:val="0"/>
+          <w:numId w:val="18"/>
+        </w:numPr>
+        <w:spacing w:after="0"/>
+        <w:rPr>
+          <w:sz w:val="28"/>
+          <w:szCs w:val="28"/>
+        </w:rPr>
+      </w:pPr>
+      <w:r>
+        <w:rPr>
+          <w:sz w:val="28"/>
+          <w:szCs w:val="28"/>
+        </w:rPr>
+        <w:t>The </w:t>
+      </w:r>
+      <w:r>
+        <w:rPr>
+          <w:b/>
+          <w:bCs/>
+          <w:sz w:val="28"/>
+          <w:szCs w:val="28"/>
+        </w:rPr>
+        <w:t>refined textual guidelines combined with the 5 custom examples are highly effective</w:t>
+      </w:r>
+      <w:r>
+        <w:rPr>
+          <w:sz w:val="28"/>
+          <w:szCs w:val="28"/>
+        </w:rPr>
+        <w:t> in teaching the model your specific interpretation for </w:t>
+      </w:r>
+      <w:r>
+        <w:rPr>
+          <w:b/>
+          <w:bCs/>
+          <w:sz w:val="28"/>
+          <w:szCs w:val="28"/>
+        </w:rPr>
+        <w:t>Category classification</w:t>
+      </w:r>
+      <w:r>
+        <w:rPr>
+          <w:sz w:val="28"/>
+          <w:szCs w:val="28"/>
+        </w:rPr>
+        <w:t>, achieving perfect alignment.</w:t>
+      </w:r>
+    </w:p>
+    <w:p>
+      <w:pPr>
+        <w:numPr>
+          <w:ilvl w:val="0"/>
+          <w:numId w:val="18"/>
+        </w:numPr>
+        <w:spacing w:after="0"/>
+        <w:rPr>
+          <w:sz w:val="28"/>
+          <w:szCs w:val="28"/>
+        </w:rPr>
+      </w:pPr>
+      <w:r>
+        <w:rPr>
+          <w:sz w:val="28"/>
+          <w:szCs w:val="28"/>
+        </w:rPr>
+        <w:t>However, for </w:t>
+      </w:r>
+      <w:r>
+        <w:rPr>
+          <w:b/>
+          <w:bCs/>
+          <w:sz w:val="28"/>
+          <w:szCs w:val="28"/>
+        </w:rPr>
+        <w:t>Tags</w:t>
+      </w:r>
+      <w:r>
+        <w:rPr>
+          <w:sz w:val="28"/>
+          <w:szCs w:val="28"/>
+        </w:rPr>
+        <w:t>, the remaining 10 discrepancies are </w:t>
+      </w:r>
+      <w:r>
+        <w:rPr>
+          <w:b/>
+          <w:bCs/>
+          <w:sz w:val="28"/>
+          <w:szCs w:val="28"/>
+        </w:rPr>
+        <w:t>not due to randomness</w:t>
+      </w:r>
+      <w:r>
+        <w:rPr>
+          <w:sz w:val="28"/>
+          <w:szCs w:val="28"/>
+        </w:rPr>
+        <w:t> (as T=0 and T=0.2 yield identical results), but rather to a subtle difference in how the model interprets the </w:t>
+      </w:r>
+      <w:r>
+        <w:rPr>
+          <w:b/>
+          <w:bCs/>
+          <w:sz w:val="28"/>
+          <w:szCs w:val="28"/>
+        </w:rPr>
+        <w:t>textual guidelines for those specific tags</w:t>
+      </w:r>
+      <w:r>
+        <w:rPr>
+          <w:sz w:val="28"/>
+          <w:szCs w:val="28"/>
+        </w:rPr>
+        <w:t> compared to your Ground Truth, even with the clarifying examples. The model's interpretation of what constitutes "Delivery Time" (for positive service aspects) and the exact boundary between "Packaging" and "Food Quality" for order accuracy is still not perfectly aligned with your Ground Truth.</w:t>
+      </w:r>
+    </w:p>
+    <w:p>
+      <w:pPr>
+        <w:spacing w:after="0"/>
+        <w:rPr>
+          <w:sz w:val="28"/>
+          <w:szCs w:val="28"/>
+        </w:rPr>
+      </w:pPr>
+      <w:r>
+        <w:rPr>
+          <w:sz w:val="28"/>
+          <w:szCs w:val="28"/>
+        </w:rPr>
+        <w:t>To resolve these final 10 tag discrepancies, you would need to </w:t>
+      </w:r>
+      <w:r>
+        <w:rPr>
+          <w:b/>
+          <w:bCs/>
+          <w:sz w:val="28"/>
+          <w:szCs w:val="28"/>
+        </w:rPr>
+        <w:t>make further, highly targeted textual refinements to the prompt's guidelines for those specific tags</w:t>
+      </w:r>
+      <w:r>
+        <w:rPr>
+          <w:sz w:val="28"/>
+          <w:szCs w:val="28"/>
+        </w:rPr>
+        <w:t> where the differences persist.</w:t>
+      </w:r>
+    </w:p>
+    <w:p>
+      <w:pPr>
+        <w:spacing w:after="0"/>
+        <w:rPr>
+          <w:sz w:val="28"/>
+          <w:szCs w:val="28"/>
+        </w:rPr>
+      </w:pPr>
+    </w:p>
+    <w:p>
+      <w:pPr>
+        <w:spacing w:after="0"/>
+        <w:rPr>
+          <w:sz w:val="28"/>
+          <w:szCs w:val="28"/>
+        </w:rPr>
+      </w:pPr>
+      <w:r>
+        <w:rPr>
+          <w:b/>
+          <w:bCs/>
+          <w:sz w:val="28"/>
+          <w:szCs w:val="28"/>
+        </w:rPr>
+        <w:t>Numerical Comparison Summary (Few-Shot Prompt, 5 Custom Examples, T=0.0 vs. Ground Truth):</w:t>
+      </w:r>
+    </w:p>
+    <w:p>
+      <w:pPr>
+        <w:spacing w:after="0"/>
+        <w:rPr>
+          <w:sz w:val="28"/>
+          <w:szCs w:val="28"/>
+        </w:rPr>
+      </w:pPr>
+      <w:r>
+        <w:rPr>
+          <w:b/>
+          <w:bCs/>
+          <w:sz w:val="28"/>
+          <w:szCs w:val="28"/>
+        </w:rPr>
+        <w:t>1. Category Differences (vs. Ground Truth):</w:t>
+      </w:r>
+    </w:p>
+    <w:p>
+      <w:pPr>
+        <w:numPr>
+          <w:ilvl w:val="0"/>
+          <w:numId w:val="19"/>
+        </w:numPr>
+        <w:spacing w:after="0"/>
+        <w:rPr>
+          <w:sz w:val="28"/>
+          <w:szCs w:val="28"/>
+        </w:rPr>
+      </w:pPr>
+      <w:r>
+        <w:rPr>
+          <w:sz w:val="28"/>
+          <w:szCs w:val="28"/>
+        </w:rPr>
+        <w:t>C003: My Negative vs. GT Negative - Match</w:t>
+      </w:r>
+    </w:p>
+    <w:p>
+      <w:pPr>
+        <w:numPr>
+          <w:ilvl w:val="0"/>
+          <w:numId w:val="19"/>
+        </w:numPr>
+        <w:spacing w:after="0"/>
+        <w:rPr>
+          <w:sz w:val="28"/>
+          <w:szCs w:val="28"/>
+        </w:rPr>
+      </w:pPr>
+      <w:r>
+        <w:rPr>
+          <w:sz w:val="28"/>
+          <w:szCs w:val="28"/>
+        </w:rPr>
+        <w:t>C006: My Negative vs. GT Negative - Match</w:t>
+      </w:r>
+    </w:p>
+    <w:p>
+      <w:pPr>
+        <w:numPr>
+          <w:ilvl w:val="0"/>
+          <w:numId w:val="19"/>
+        </w:numPr>
+        <w:spacing w:after="0"/>
+        <w:rPr>
+          <w:sz w:val="28"/>
+          <w:szCs w:val="28"/>
+        </w:rPr>
+      </w:pPr>
+      <w:r>
+        <w:rPr>
+          <w:sz w:val="28"/>
+          <w:szCs w:val="28"/>
+        </w:rPr>
+        <w:t>C011: My Neutral vs. GT Neutral - Match</w:t>
+      </w:r>
+    </w:p>
+    <w:p>
+      <w:pPr>
+        <w:numPr>
+          <w:ilvl w:val="0"/>
+          <w:numId w:val="19"/>
+        </w:numPr>
+        <w:spacing w:after="0"/>
+        <w:rPr>
+          <w:sz w:val="28"/>
+          <w:szCs w:val="28"/>
+        </w:rPr>
+      </w:pPr>
+      <w:r>
+        <w:rPr>
+          <w:sz w:val="28"/>
+          <w:szCs w:val="28"/>
+        </w:rPr>
+        <w:t>C012: My Negative vs. GT Negative - Match</w:t>
+      </w:r>
+    </w:p>
+    <w:p>
+      <w:pPr>
+        <w:numPr>
+          <w:ilvl w:val="0"/>
+          <w:numId w:val="19"/>
+        </w:numPr>
+        <w:spacing w:after="0"/>
+        <w:rPr>
+          <w:sz w:val="28"/>
+          <w:szCs w:val="28"/>
+        </w:rPr>
+      </w:pPr>
+      <w:r>
+        <w:rPr>
+          <w:sz w:val="28"/>
+          <w:szCs w:val="28"/>
+        </w:rPr>
+        <w:t>C024: My Negative vs. GT Negative - Match</w:t>
+      </w:r>
+    </w:p>
+    <w:p>
+      <w:pPr>
+        <w:numPr>
+          <w:ilvl w:val="0"/>
+          <w:numId w:val="19"/>
+        </w:numPr>
+        <w:spacing w:after="0"/>
+        <w:rPr>
+          <w:sz w:val="28"/>
+          <w:szCs w:val="28"/>
+        </w:rPr>
+      </w:pPr>
+      <w:r>
+        <w:rPr>
+          <w:sz w:val="28"/>
+          <w:szCs w:val="28"/>
+        </w:rPr>
+        <w:t>C030: My Negative vs. GT Negative - Match</w:t>
+      </w:r>
+    </w:p>
+    <w:p>
+      <w:pPr>
+        <w:spacing w:after="0"/>
+        <w:rPr>
+          <w:sz w:val="28"/>
+          <w:szCs w:val="28"/>
+        </w:rPr>
+      </w:pPr>
+      <w:r>
+        <w:rPr>
+          <w:b/>
+          <w:bCs/>
+          <w:sz w:val="28"/>
+          <w:szCs w:val="28"/>
+        </w:rPr>
+        <w:t>Total Category Differences: 0</w:t>
+      </w:r>
+    </w:p>
+    <w:p>
+      <w:pPr>
+        <w:spacing w:after="0"/>
+        <w:rPr>
+          <w:sz w:val="28"/>
+          <w:szCs w:val="28"/>
+        </w:rPr>
+      </w:pPr>
+      <w:r>
+        <w:rPr>
+          <w:b/>
+          <w:bCs/>
+          <w:sz w:val="28"/>
+          <w:szCs w:val="28"/>
+        </w:rPr>
+        <w:t>2. Tags Differences (vs. Ground Truth):</w:t>
+      </w:r>
+    </w:p>
+    <w:p>
+      <w:pPr>
+        <w:numPr>
+          <w:ilvl w:val="0"/>
+          <w:numId w:val="20"/>
+        </w:numPr>
+        <w:spacing w:after="0"/>
+        <w:rPr>
+          <w:sz w:val="28"/>
+          <w:szCs w:val="28"/>
+        </w:rPr>
+      </w:pPr>
+      <w:r>
+        <w:rPr>
+          <w:b/>
+          <w:bCs/>
+          <w:sz w:val="28"/>
+          <w:szCs w:val="28"/>
+        </w:rPr>
+        <w:t>C002:</w:t>
+      </w:r>
+      <w:r>
+        <w:rPr>
+          <w:sz w:val="28"/>
+          <w:szCs w:val="28"/>
+        </w:rPr>
+        <w:t> My (Delivery Time, Packaging, Food Quality, Overall Experience) vs. GT (Delivery Time, Packaging, Overall Experience) - 1 difference (My output has an extra "Food Quality" tag)</w:t>
+      </w:r>
+    </w:p>
+    <w:p>
+      <w:pPr>
+        <w:numPr>
+          <w:ilvl w:val="0"/>
+          <w:numId w:val="20"/>
+        </w:numPr>
+        <w:spacing w:after="0"/>
+        <w:rPr>
+          <w:sz w:val="28"/>
+          <w:szCs w:val="28"/>
+        </w:rPr>
+      </w:pPr>
+      <w:r>
+        <w:rPr>
+          <w:b/>
+          <w:bCs/>
+          <w:sz w:val="28"/>
+          <w:szCs w:val="28"/>
+        </w:rPr>
+        <w:t>C006:</w:t>
+      </w:r>
+      <w:r>
+        <w:rPr>
+          <w:sz w:val="28"/>
+          <w:szCs w:val="28"/>
+        </w:rPr>
+        <w:t> My (Delivery Time, Food Quality, Price, Overall Experience) vs. GT (Delivery Time, Food Quality, Price, Overall Experience) - Match</w:t>
+      </w:r>
+    </w:p>
+    <w:p>
+      <w:pPr>
+        <w:numPr>
+          <w:ilvl w:val="0"/>
+          <w:numId w:val="20"/>
+        </w:numPr>
+        <w:spacing w:after="0"/>
+        <w:rPr>
+          <w:sz w:val="28"/>
+          <w:szCs w:val="28"/>
+        </w:rPr>
+      </w:pPr>
+      <w:r>
+        <w:rPr>
+          <w:b/>
+          <w:bCs/>
+          <w:sz w:val="28"/>
+          <w:szCs w:val="28"/>
+        </w:rPr>
+        <w:t>C007:</w:t>
+      </w:r>
+      <w:r>
+        <w:rPr>
+          <w:sz w:val="28"/>
+          <w:szCs w:val="28"/>
+        </w:rPr>
+        <w:t> My (Delivery Time, Food Quality, Overall Experience) vs. GT (Delivery Time, Food Quality, Overall Experience) - Match</w:t>
+      </w:r>
+    </w:p>
+    <w:p>
+      <w:pPr>
+        <w:numPr>
+          <w:ilvl w:val="0"/>
+          <w:numId w:val="20"/>
+        </w:numPr>
+        <w:spacing w:after="0"/>
+        <w:rPr>
+          <w:sz w:val="28"/>
+          <w:szCs w:val="28"/>
+        </w:rPr>
+      </w:pPr>
+      <w:r>
+        <w:rPr>
+          <w:b/>
+          <w:bCs/>
+          <w:sz w:val="28"/>
+          <w:szCs w:val="28"/>
+        </w:rPr>
+        <w:t>C008:</w:t>
+      </w:r>
+      <w:r>
+        <w:rPr>
+          <w:sz w:val="28"/>
+          <w:szCs w:val="28"/>
+        </w:rPr>
+        <w:t> My (Delivery Time, Food Quality, Overall Experience) vs. GT (Food Quality, Overall Experience) - 1 difference (My output has an extra "Delivery Time" tag)</w:t>
+      </w:r>
+    </w:p>
+    <w:p>
+      <w:pPr>
+        <w:numPr>
+          <w:ilvl w:val="0"/>
+          <w:numId w:val="20"/>
+        </w:numPr>
+        <w:spacing w:after="0"/>
+        <w:rPr>
+          <w:sz w:val="28"/>
+          <w:szCs w:val="28"/>
+        </w:rPr>
+      </w:pPr>
+      <w:r>
+        <w:rPr>
+          <w:b/>
+          <w:bCs/>
+          <w:sz w:val="28"/>
+          <w:szCs w:val="28"/>
+        </w:rPr>
+        <w:t>C009:</w:t>
+      </w:r>
+      <w:r>
+        <w:rPr>
+          <w:sz w:val="28"/>
+          <w:szCs w:val="28"/>
+        </w:rPr>
+        <w:t> My (Delivery Time, Overall Experience) vs. GT (Delivery Time, Overall Experience) - Match</w:t>
+      </w:r>
+    </w:p>
+    <w:p>
+      <w:pPr>
+        <w:numPr>
+          <w:ilvl w:val="0"/>
+          <w:numId w:val="20"/>
+        </w:numPr>
+        <w:spacing w:after="0"/>
+        <w:rPr>
+          <w:sz w:val="28"/>
+          <w:szCs w:val="28"/>
+        </w:rPr>
+      </w:pPr>
+      <w:r>
+        <w:rPr>
+          <w:b/>
+          <w:bCs/>
+          <w:sz w:val="28"/>
+          <w:szCs w:val="28"/>
+        </w:rPr>
+        <w:t>C011:</w:t>
+      </w:r>
+      <w:r>
+        <w:rPr>
+          <w:sz w:val="28"/>
+          <w:szCs w:val="28"/>
+        </w:rPr>
+        <w:t> My (Delivery Time, Food Quality, Overall Experience) vs. GT (Food Quality, Overall Experience) - 1 difference (My output has an extra "Delivery Time" tag)</w:t>
+      </w:r>
+    </w:p>
+    <w:p>
+      <w:pPr>
+        <w:numPr>
+          <w:ilvl w:val="0"/>
+          <w:numId w:val="20"/>
+        </w:numPr>
+        <w:spacing w:after="0"/>
+        <w:rPr>
+          <w:sz w:val="28"/>
+          <w:szCs w:val="28"/>
+        </w:rPr>
+      </w:pPr>
+      <w:r>
+        <w:rPr>
+          <w:b/>
+          <w:bCs/>
+          <w:sz w:val="28"/>
+          <w:szCs w:val="28"/>
+        </w:rPr>
+        <w:t>C013:</w:t>
+      </w:r>
+      <w:r>
+        <w:rPr>
+          <w:sz w:val="28"/>
+          <w:szCs w:val="28"/>
+        </w:rPr>
+        <w:t> My (Delivery Time, Food Quality, Overall Experience) vs. GT (Delivery Time, Food Quality, Overall Experience) - Match</w:t>
+      </w:r>
+    </w:p>
+    <w:p>
+      <w:pPr>
+        <w:numPr>
+          <w:ilvl w:val="0"/>
+          <w:numId w:val="20"/>
+        </w:numPr>
+        <w:spacing w:after="0"/>
+        <w:rPr>
+          <w:sz w:val="28"/>
+          <w:szCs w:val="28"/>
+        </w:rPr>
+      </w:pPr>
+      <w:r>
+        <w:rPr>
+          <w:b/>
+          <w:bCs/>
+          <w:sz w:val="28"/>
+          <w:szCs w:val="28"/>
+        </w:rPr>
+        <w:t>C016:</w:t>
+      </w:r>
+      <w:r>
+        <w:rPr>
+          <w:sz w:val="28"/>
+          <w:szCs w:val="28"/>
+        </w:rPr>
+        <w:t> My (Delivery Time, Packaging, Overall Experience) vs. GT (Delivery Time, Packaging, Overall Experience) - Match</w:t>
+      </w:r>
+    </w:p>
+    <w:p>
+      <w:pPr>
+        <w:numPr>
+          <w:ilvl w:val="0"/>
+          <w:numId w:val="20"/>
+        </w:numPr>
+        <w:spacing w:after="0"/>
+        <w:rPr>
+          <w:sz w:val="28"/>
+          <w:szCs w:val="28"/>
+        </w:rPr>
+      </w:pPr>
+      <w:r>
+        <w:rPr>
+          <w:b/>
+          <w:bCs/>
+          <w:sz w:val="28"/>
+          <w:szCs w:val="28"/>
+        </w:rPr>
+        <w:t>C018:</w:t>
+      </w:r>
+      <w:r>
+        <w:rPr>
+          <w:sz w:val="28"/>
+          <w:szCs w:val="28"/>
+        </w:rPr>
+        <w:t> My (Delivery Time, Food Quality, Overall Experience) vs. GT (Food Quality, Overall Experience) - 1 difference (My output has an extra "Delivery Time" tag)</w:t>
+      </w:r>
+    </w:p>
+    <w:p>
+      <w:pPr>
+        <w:numPr>
+          <w:ilvl w:val="0"/>
+          <w:numId w:val="20"/>
+        </w:numPr>
+        <w:spacing w:after="0"/>
+        <w:rPr>
+          <w:sz w:val="28"/>
+          <w:szCs w:val="28"/>
+        </w:rPr>
+      </w:pPr>
+      <w:r>
+        <w:rPr>
+          <w:b/>
+          <w:bCs/>
+          <w:sz w:val="28"/>
+          <w:szCs w:val="28"/>
+        </w:rPr>
+        <w:t>C024:</w:t>
+      </w:r>
+      <w:r>
+        <w:rPr>
+          <w:sz w:val="28"/>
+          <w:szCs w:val="28"/>
+        </w:rPr>
+        <w:t> My (Delivery Time, Food Quality, Overall Experience) vs. GT (Delivery Time, Food Quality, Overall Experience) - Match</w:t>
+      </w:r>
+    </w:p>
+    <w:p>
+      <w:pPr>
+        <w:numPr>
+          <w:ilvl w:val="0"/>
+          <w:numId w:val="20"/>
+        </w:numPr>
+        <w:spacing w:after="0"/>
+        <w:rPr>
+          <w:sz w:val="28"/>
+          <w:szCs w:val="28"/>
+        </w:rPr>
+      </w:pPr>
+      <w:r>
+        <w:rPr>
+          <w:b/>
+          <w:bCs/>
+          <w:sz w:val="28"/>
+          <w:szCs w:val="28"/>
+        </w:rPr>
+        <w:t>C026:</w:t>
+      </w:r>
+      <w:r>
+        <w:rPr>
+          <w:sz w:val="28"/>
+          <w:szCs w:val="28"/>
+        </w:rPr>
+        <w:t> My (Delivery Time, Packaging, Food Quality, Overall Experience) vs. GT (Delivery Time, Packaging, Overall Experience) - 1 difference (My output has an extra "Food Quality" tag)</w:t>
+      </w:r>
+    </w:p>
+    <w:p>
+      <w:pPr>
+        <w:numPr>
+          <w:ilvl w:val="0"/>
+          <w:numId w:val="20"/>
+        </w:numPr>
+        <w:spacing w:after="0"/>
+        <w:rPr>
+          <w:sz w:val="28"/>
+          <w:szCs w:val="28"/>
+        </w:rPr>
+      </w:pPr>
+      <w:r>
+        <w:rPr>
+          <w:b/>
+          <w:bCs/>
+          <w:sz w:val="28"/>
+          <w:szCs w:val="28"/>
+        </w:rPr>
+        <w:t>C027:</w:t>
+      </w:r>
+      <w:r>
+        <w:rPr>
+          <w:sz w:val="28"/>
+          <w:szCs w:val="28"/>
+        </w:rPr>
+        <w:t> My (Delivery Time, Overall Experience) vs. GT (Overall Experience) - 1 difference (My output has an extra "Delivery Time" tag)</w:t>
+      </w:r>
+    </w:p>
+    <w:p>
+      <w:pPr>
+        <w:numPr>
+          <w:ilvl w:val="0"/>
+          <w:numId w:val="20"/>
+        </w:numPr>
+        <w:spacing w:after="0"/>
+        <w:rPr>
+          <w:sz w:val="28"/>
+          <w:szCs w:val="28"/>
+        </w:rPr>
+      </w:pPr>
+      <w:r>
+        <w:rPr>
+          <w:b/>
+          <w:bCs/>
+          <w:sz w:val="28"/>
+          <w:szCs w:val="28"/>
+        </w:rPr>
+        <w:t>C031:</w:t>
+      </w:r>
+      <w:r>
+        <w:rPr>
+          <w:sz w:val="28"/>
+          <w:szCs w:val="28"/>
+        </w:rPr>
+        <w:t> My (Delivery Time, Food Quality, Overall Experience) vs. GT (Food Quality, Overall Experience) - 1 difference (My output has an extra "Delivery Time" tag)</w:t>
+      </w:r>
+    </w:p>
+    <w:p>
+      <w:pPr>
+        <w:numPr>
+          <w:ilvl w:val="0"/>
+          <w:numId w:val="20"/>
+        </w:numPr>
+        <w:spacing w:after="0"/>
+        <w:rPr>
+          <w:sz w:val="28"/>
+          <w:szCs w:val="28"/>
+        </w:rPr>
+      </w:pPr>
+      <w:r>
+        <w:rPr>
+          <w:b/>
+          <w:bCs/>
+          <w:sz w:val="28"/>
+          <w:szCs w:val="28"/>
+        </w:rPr>
+        <w:t>C033:</w:t>
+      </w:r>
+      <w:r>
+        <w:rPr>
+          <w:sz w:val="28"/>
+          <w:szCs w:val="28"/>
+        </w:rPr>
+        <w:t> My (Delivery Time, Food Quality, Overall Experience) vs. GT (Food Quality, Overall Experience) - 1 difference (My output has an extra "Delivery Time" tag)</w:t>
+      </w:r>
+    </w:p>
+    <w:p>
+      <w:pPr>
+        <w:numPr>
+          <w:ilvl w:val="0"/>
+          <w:numId w:val="20"/>
+        </w:numPr>
+        <w:spacing w:after="0"/>
+        <w:rPr>
+          <w:sz w:val="28"/>
+          <w:szCs w:val="28"/>
+        </w:rPr>
+      </w:pPr>
+      <w:r>
+        <w:rPr>
+          <w:b/>
+          <w:bCs/>
+          <w:sz w:val="28"/>
+          <w:szCs w:val="28"/>
+        </w:rPr>
+        <w:t>C036:</w:t>
+      </w:r>
+      <w:r>
+        <w:rPr>
+          <w:sz w:val="28"/>
+          <w:szCs w:val="28"/>
+        </w:rPr>
+        <w:t> My (Delivery Time, Food Quality, Overall Experience) vs. GT (Delivery Time, Food Quality) - 1 difference (My output has an extra "Overall Experience" tag)</w:t>
+      </w:r>
+    </w:p>
+    <w:p>
+      <w:pPr>
+        <w:spacing w:after="0"/>
+        <w:rPr>
+          <w:sz w:val="28"/>
+          <w:szCs w:val="28"/>
+        </w:rPr>
+      </w:pPr>
+      <w:r>
+        <w:rPr>
+          <w:b/>
+          <w:bCs/>
+          <w:sz w:val="28"/>
+          <w:szCs w:val="28"/>
+        </w:rPr>
+        <w:t>Total Tags Differences: 10</w:t>
+      </w:r>
+    </w:p>
+    <w:p>
+      <w:pPr>
+        <w:spacing w:after="0"/>
+        <w:rPr>
+          <w:sz w:val="28"/>
+          <w:szCs w:val="28"/>
+        </w:rPr>
+      </w:pPr>
+      <w:r>
+        <w:rPr>
+          <w:b/>
+          <w:bCs/>
+          <w:sz w:val="28"/>
+          <w:szCs w:val="28"/>
+        </w:rPr>
+        <w:t>3. Total Rows with at least one difference (Category or Tags):</w:t>
+      </w:r>
+      <w:r>
+        <w:rPr>
+          <w:sz w:val="28"/>
+          <w:szCs w:val="28"/>
+        </w:rPr>
+        <w:t> 8 out of 36 rows.</w:t>
+      </w:r>
+    </w:p>
+    <w:p>
+      <w:pPr>
+        <w:spacing w:after="0"/>
+        <w:rPr>
+          <w:sz w:val="28"/>
+          <w:szCs w:val="28"/>
+        </w:rPr>
+      </w:pPr>
+      <w:r>
+        <w:rPr>
+          <w:sz w:val="28"/>
+          <w:szCs w:val="28"/>
+        </w:rPr>
+        <w:pict w14:anchorId="6DE90FA9">
+          <v:rect id="_x0000_i1047" style="width:731pt;height:1.5pt" o:hrpct="0" o:hralign="center" o:hrstd="t" o:hr="t" fillcolor="#a0a0a0" stroked="f"/>
+        </w:pict>
+      </w:r>
+    </w:p>
+    <w:p>
+      <w:pPr>
+        <w:spacing w:after="0"/>
+        <w:rPr>
+          <w:sz w:val="28"/>
+          <w:szCs w:val="28"/>
+        </w:rPr>
+      </w:pPr>
+      <w:r>
+        <w:rPr>
+          <w:b/>
+          <w:bCs/>
+          <w:sz w:val="28"/>
+          <w:szCs w:val="28"/>
+        </w:rPr>
+        <w:t>Conclusion:</w:t>
+      </w:r>
+    </w:p>
+    <w:p>
+      <w:pPr>
+        <w:spacing w:after="0"/>
+        <w:rPr>
+          <w:sz w:val="28"/>
+          <w:szCs w:val="28"/>
+        </w:rPr>
+      </w:pPr>
+      <w:r>
+        <w:rPr>
+          <w:sz w:val="28"/>
+          <w:szCs w:val="28"/>
+        </w:rPr>
+        <w:t>This run with temperature=0.0 using the 5 custom examples and the </w:t>
+      </w:r>
+      <w:r>
+        <w:rPr>
+          <w:b/>
+          <w:bCs/>
+          <w:sz w:val="28"/>
+          <w:szCs w:val="28"/>
+        </w:rPr>
+        <w:t>original, stricter textual guidelines</w:t>
+      </w:r>
+      <w:r>
+        <w:rPr>
+          <w:sz w:val="28"/>
+          <w:szCs w:val="28"/>
+        </w:rPr>
+        <w:t> achieved </w:t>
+      </w:r>
+      <w:r>
+        <w:rPr>
+          <w:b/>
+          <w:bCs/>
+          <w:sz w:val="28"/>
+          <w:szCs w:val="28"/>
+        </w:rPr>
+        <w:t>perfect alignment for Category (0 discrepancies)</w:t>
+      </w:r>
+      <w:r>
+        <w:rPr>
+          <w:sz w:val="28"/>
+          <w:szCs w:val="28"/>
+        </w:rPr>
+        <w:t>.</w:t>
+      </w:r>
+    </w:p>
+    <w:p>
+      <w:pPr>
+        <w:spacing w:after="0"/>
+        <w:rPr>
+          <w:sz w:val="28"/>
+          <w:szCs w:val="28"/>
+        </w:rPr>
+      </w:pPr>
+      <w:r>
+        <w:rPr>
+          <w:sz w:val="28"/>
+          <w:szCs w:val="28"/>
+        </w:rPr>
+        <w:t>However, for </w:t>
+      </w:r>
+      <w:r>
+        <w:rPr>
+          <w:b/>
+          <w:bCs/>
+          <w:sz w:val="28"/>
+          <w:szCs w:val="28"/>
+        </w:rPr>
+        <w:t>Tags, there are still 10 discrepancies</w:t>
+      </w:r>
+      <w:r>
+        <w:rPr>
+          <w:sz w:val="28"/>
+          <w:szCs w:val="28"/>
+        </w:rPr>
+        <w:t>, and </w:t>
+      </w:r>
+      <w:r>
+        <w:rPr>
+          <w:b/>
+          <w:bCs/>
+          <w:sz w:val="28"/>
+          <w:szCs w:val="28"/>
+        </w:rPr>
+        <w:t>8 rows still have at least one difference</w:t>
+      </w:r>
+      <w:r>
+        <w:rPr>
+          <w:sz w:val="28"/>
+          <w:szCs w:val="28"/>
+        </w:rPr>
+        <w:t>. This is the </w:t>
+      </w:r>
+      <w:r>
+        <w:rPr>
+          <w:b/>
+          <w:bCs/>
+          <w:sz w:val="28"/>
+          <w:szCs w:val="28"/>
+        </w:rPr>
+        <w:t>exact same result</w:t>
+      </w:r>
+      <w:r>
+        <w:rPr>
+          <w:sz w:val="28"/>
+          <w:szCs w:val="28"/>
+        </w:rPr>
+        <w:t> as the previous runs with temperature=0.2 and temperature=1 using the same prompt.</w:t>
+      </w:r>
+    </w:p>
+    <w:p>
+      <w:pPr>
+        <w:spacing w:after="0"/>
+        <w:rPr>
+          <w:sz w:val="28"/>
+          <w:szCs w:val="28"/>
+        </w:rPr>
+      </w:pPr>
+      <w:r>
+        <w:rPr>
+          <w:sz w:val="28"/>
+          <w:szCs w:val="28"/>
+        </w:rPr>
+        <w:t>This consistently identical performance across all temperature settings for this Few-Shot prompt (with the 5 custom examples and the </w:t>
+      </w:r>
+      <w:r>
+        <w:rPr>
+          <w:i/>
+          <w:iCs/>
+          <w:sz w:val="28"/>
+          <w:szCs w:val="28"/>
+        </w:rPr>
+        <w:t>original, stricter textual guidelines</w:t>
+      </w:r>
+      <w:r>
+        <w:rPr>
+          <w:sz w:val="28"/>
+          <w:szCs w:val="28"/>
+        </w:rPr>
+        <w:t>) strongly confirms:</w:t>
+      </w:r>
+    </w:p>
+    <w:p>
+      <w:pPr>
+        <w:numPr>
+          <w:ilvl w:val="0"/>
+          <w:numId w:val="21"/>
+        </w:numPr>
+        <w:spacing w:after="0"/>
+        <w:rPr>
+          <w:sz w:val="28"/>
+          <w:szCs w:val="28"/>
+        </w:rPr>
+      </w:pPr>
+      <w:r>
+        <w:rPr>
+          <w:sz w:val="28"/>
+          <w:szCs w:val="28"/>
+        </w:rPr>
+        <w:t>The </w:t>
+      </w:r>
+      <w:r>
+        <w:rPr>
+          <w:b/>
+          <w:bCs/>
+          <w:sz w:val="28"/>
+          <w:szCs w:val="28"/>
+        </w:rPr>
+        <w:t>5 custom examples are highly effective</w:t>
+      </w:r>
+      <w:r>
+        <w:rPr>
+          <w:sz w:val="28"/>
+          <w:szCs w:val="28"/>
+        </w:rPr>
+        <w:t> in teaching the model your specific interpretation for </w:t>
+      </w:r>
+      <w:r>
+        <w:rPr>
+          <w:b/>
+          <w:bCs/>
+          <w:sz w:val="28"/>
+          <w:szCs w:val="28"/>
+        </w:rPr>
+        <w:t>Category classification</w:t>
+      </w:r>
+      <w:r>
+        <w:rPr>
+          <w:sz w:val="28"/>
+          <w:szCs w:val="28"/>
+        </w:rPr>
+        <w:t>, achieving perfect alignment.</w:t>
+      </w:r>
+    </w:p>
+    <w:p>
+      <w:pPr>
+        <w:numPr>
+          <w:ilvl w:val="0"/>
+          <w:numId w:val="21"/>
+        </w:numPr>
+        <w:spacing w:after="0"/>
+        <w:rPr>
+          <w:sz w:val="28"/>
+          <w:szCs w:val="28"/>
+        </w:rPr>
+      </w:pPr>
+      <w:r>
+        <w:rPr>
+          <w:sz w:val="28"/>
+          <w:szCs w:val="28"/>
+        </w:rPr>
+        <w:t>However, for </w:t>
+      </w:r>
+      <w:r>
+        <w:rPr>
+          <w:b/>
+          <w:bCs/>
+          <w:sz w:val="28"/>
+          <w:szCs w:val="28"/>
+        </w:rPr>
+        <w:t>Tags</w:t>
+      </w:r>
+      <w:r>
+        <w:rPr>
+          <w:sz w:val="28"/>
+          <w:szCs w:val="28"/>
+        </w:rPr>
+        <w:t>, the remaining 10 discrepancies are </w:t>
+      </w:r>
+      <w:r>
+        <w:rPr>
+          <w:b/>
+          <w:bCs/>
+          <w:sz w:val="28"/>
+          <w:szCs w:val="28"/>
+        </w:rPr>
+        <w:t>not due to randomness or temperature variability</w:t>
+      </w:r>
+      <w:r>
+        <w:rPr>
+          <w:sz w:val="28"/>
+          <w:szCs w:val="28"/>
+        </w:rPr>
+        <w:t>. They are entirely due to a subtle difference in how the model interprets the </w:t>
+      </w:r>
+      <w:r>
+        <w:rPr>
+          <w:b/>
+          <w:bCs/>
+          <w:sz w:val="28"/>
+          <w:szCs w:val="28"/>
+        </w:rPr>
+        <w:t>original, stricter textual guidelines for those specific tags</w:t>
+      </w:r>
+      <w:r>
+        <w:rPr>
+          <w:sz w:val="28"/>
+          <w:szCs w:val="28"/>
+        </w:rPr>
+        <w:t> compared to your Ground Truth, even with the clarifying examples. The examples alone are not sufficient to fully override or clarify every nuance of the strict tag definitions.</w:t>
+      </w:r>
+    </w:p>
+    <w:p>
+      <w:pPr>
+        <w:spacing w:after="0"/>
+        <w:rPr>
+          <w:sz w:val="28"/>
+          <w:szCs w:val="28"/>
+        </w:rPr>
+      </w:pPr>
+      <w:r>
+        <w:rPr>
+          <w:sz w:val="28"/>
+          <w:szCs w:val="28"/>
+        </w:rPr>
+        <w:t>To resolve these final 10 tag discrepancies, you would need to </w:t>
+      </w:r>
+      <w:r>
+        <w:rPr>
+          <w:b/>
+          <w:bCs/>
+          <w:sz w:val="28"/>
+          <w:szCs w:val="28"/>
+        </w:rPr>
+        <w:t>incorporate the refined textual guidelines for the specific tags</w:t>
+      </w:r>
+      <w:r>
+        <w:rPr>
+          <w:sz w:val="28"/>
+          <w:szCs w:val="28"/>
+        </w:rPr>
+        <w:t> (as identified in the "Perfect" prompt) into your prompt.</w:t>
+      </w:r>
+    </w:p>
+    <w:p>
+      <w:pPr>
+        <w:spacing w:after="0"/>
+        <w:rPr>
+          <w:sz w:val="28"/>
+          <w:szCs w:val="28"/>
+        </w:rPr>
+      </w:pPr>
+    </w:p>
+    <w:p>
+      <w:pPr>
+        <w:spacing w:after="0"/>
+        <w:rPr>
+          <w:sz w:val="28"/>
+          <w:szCs w:val="28"/>
+        </w:rPr>
+      </w:pPr>
+    </w:p>
+    <w:p>
+      <w:pPr>
+        <w:spacing w:after="0"/>
+        <w:rPr>
+          <w:sz w:val="28"/>
+          <w:szCs w:val="28"/>
+        </w:rPr>
+      </w:pPr>
+    </w:p>
+    <w:p>
+      <w:pPr>
+        <w:spacing w:after="0"/>
+        <w:rPr>
+          <w:sz w:val="28"/>
+          <w:szCs w:val="28"/>
+        </w:rPr>
+      </w:pPr>
+    </w:p>
+    <w:p>
+      <w:pPr>
+        <w:spacing w:after="0"/>
+        <w:rPr>
+          <w:sz w:val="44"/>
+          <w:szCs w:val="44"/>
+        </w:rPr>
+      </w:pPr>
+      <w:r>
+        <w:rPr>
+          <w:b/>
+          <w:bCs/>
+          <w:sz w:val="44"/>
+          <w:szCs w:val="44"/>
+        </w:rPr>
         <w:t>Few-Shot Prompt Template (Achieved 0 Discrepancies):</w:t>
       </w:r>
     </w:p>
@@ -2246,6 +4232,15 @@
           <w:szCs w:val="28"/>
         </w:rPr>
         <w:t>Use Temperature=0</w:t>
+      </w:r>
+      <w:r>
+        <w:rPr>
+          <w:b/>
+          <w:bCs/>
+          <w:sz w:val="28"/>
+          <w:szCs w:val="28"/>
+        </w:rPr>
+        <w:t>.0</w:t>
       </w:r>
     </w:p>
     <w:p>
@@ -2452,21 +4447,12 @@
           <w:szCs w:val="28"/>
         </w:rPr>
       </w:pPr>
-      <w:proofErr w:type="spellStart"/>
-      <w:r>
-        <w:rPr>
-          <w:sz w:val="28"/>
-          <w:szCs w:val="28"/>
-        </w:rPr>
-        <w:t>Suggested_Action</w:t>
-      </w:r>
-      <w:proofErr w:type="spellEnd"/>
-      <w:r>
-        <w:rPr>
-          <w:sz w:val="28"/>
-          <w:szCs w:val="28"/>
-        </w:rPr>
-        <w:t>: Provide ONE specific, actionable business recommendation (10 words max)</w:t>
+      <w:r>
+        <w:rPr>
+          <w:sz w:val="28"/>
+          <w:szCs w:val="28"/>
+        </w:rPr>
+        <w:t>Suggested_Action: Provide ONE specific, actionable business recommendation (10 words max)</w:t>
       </w:r>
     </w:p>
     <w:p>
@@ -2518,39 +4504,7 @@
           <w:szCs w:val="28"/>
         </w:rPr>
         <w:br/>
-        <w:t xml:space="preserve">Use these exact headers: </w:t>
-      </w:r>
-      <w:proofErr w:type="spellStart"/>
-      <w:r>
-        <w:rPr>
-          <w:sz w:val="28"/>
-          <w:szCs w:val="28"/>
-        </w:rPr>
-        <w:t>Customer_ID</w:t>
-      </w:r>
-      <w:proofErr w:type="spellEnd"/>
-      <w:r>
-        <w:rPr>
-          <w:sz w:val="28"/>
-          <w:szCs w:val="28"/>
-        </w:rPr>
-        <w:t xml:space="preserve"> ,Category, Tags, </w:t>
-      </w:r>
-      <w:proofErr w:type="spellStart"/>
-      <w:r>
-        <w:rPr>
-          <w:sz w:val="28"/>
-          <w:szCs w:val="28"/>
-        </w:rPr>
-        <w:t>Suggested_Action</w:t>
-      </w:r>
-      <w:proofErr w:type="spellEnd"/>
-      <w:r>
-        <w:rPr>
-          <w:sz w:val="28"/>
-          <w:szCs w:val="28"/>
-        </w:rPr>
-        <w:t>, Confidence</w:t>
+        <w:t>Use these exact headers: Customer_ID ,Category, Tags, Suggested_Action, Confidence</w:t>
       </w:r>
       <w:r>
         <w:rPr>
@@ -2574,23 +4528,7 @@
           <w:szCs w:val="28"/>
         </w:rPr>
         <w:br/>
-        <w:t xml:space="preserve">• Wrap </w:t>
-      </w:r>
-      <w:proofErr w:type="spellStart"/>
-      <w:r>
-        <w:rPr>
-          <w:sz w:val="28"/>
-          <w:szCs w:val="28"/>
-        </w:rPr>
-        <w:t>Suggested_Action</w:t>
-      </w:r>
-      <w:proofErr w:type="spellEnd"/>
-      <w:r>
-        <w:rPr>
-          <w:sz w:val="28"/>
-          <w:szCs w:val="28"/>
-        </w:rPr>
-        <w:t xml:space="preserve"> in quotes</w:t>
+        <w:t>• Wrap Suggested_Action in quotes</w:t>
       </w:r>
       <w:r>
         <w:rPr>
@@ -2598,23 +4536,7 @@
           <w:szCs w:val="28"/>
         </w:rPr>
         <w:br/>
-        <w:t xml:space="preserve">• </w:t>
-      </w:r>
-      <w:proofErr w:type="spellStart"/>
-      <w:r>
-        <w:rPr>
-          <w:sz w:val="28"/>
-          <w:szCs w:val="28"/>
-        </w:rPr>
-        <w:t>Suggested_Action</w:t>
-      </w:r>
-      <w:proofErr w:type="spellEnd"/>
-      <w:r>
-        <w:rPr>
-          <w:sz w:val="28"/>
-          <w:szCs w:val="28"/>
-        </w:rPr>
-        <w:t>: 10 words max, no commas</w:t>
+        <w:t>• Suggested_Action: 10 words max, no commas</w:t>
       </w:r>
       <w:r>
         <w:rPr>
@@ -2656,23 +4578,7 @@
           <w:sz w:val="28"/>
           <w:szCs w:val="28"/>
         </w:rPr>
-        <w:t xml:space="preserve">Review: "The food arrived 15 minutes late, which was annoying, but the pad </w:t>
-      </w:r>
-      <w:proofErr w:type="spellStart"/>
-      <w:r>
-        <w:rPr>
-          <w:sz w:val="28"/>
-          <w:szCs w:val="28"/>
-        </w:rPr>
-        <w:t>thai</w:t>
-      </w:r>
-      <w:proofErr w:type="spellEnd"/>
-      <w:r>
-        <w:rPr>
-          <w:sz w:val="28"/>
-          <w:szCs w:val="28"/>
-        </w:rPr>
-        <w:t xml:space="preserve"> was absolutely delicious and still hot. The driver was also very apologetic."</w:t>
+        <w:t>Review: "The food arrived 15 minutes late, which was annoying, but the pad thai was absolutely delicious and still hot. The driver was also very apologetic."</w:t>
       </w:r>
       <w:r>
         <w:rPr>
@@ -2931,6 +4837,462 @@
         <w:br/>
         <w:t>Run numeric comparison against Ground Truth Results</w:t>
       </w:r>
+    </w:p>
+    <w:p>
+      <w:pPr>
+        <w:spacing w:after="0"/>
+        <w:rPr>
+          <w:sz w:val="28"/>
+          <w:szCs w:val="28"/>
+        </w:rPr>
+      </w:pPr>
+    </w:p>
+    <w:p>
+      <w:pPr>
+        <w:spacing w:after="0"/>
+        <w:rPr>
+          <w:sz w:val="44"/>
+          <w:szCs w:val="44"/>
+        </w:rPr>
+      </w:pPr>
+      <w:r>
+        <w:rPr>
+          <w:b/>
+          <w:bCs/>
+          <w:sz w:val="44"/>
+          <w:szCs w:val="44"/>
+        </w:rPr>
+        <w:t xml:space="preserve">Few-Shot Prompt </w:t>
+      </w:r>
+      <w:r>
+        <w:rPr>
+          <w:b/>
+          <w:bCs/>
+          <w:sz w:val="44"/>
+          <w:szCs w:val="44"/>
+        </w:rPr>
+        <w:t>Results</w:t>
+      </w:r>
+      <w:r>
+        <w:rPr>
+          <w:b/>
+          <w:bCs/>
+          <w:sz w:val="44"/>
+          <w:szCs w:val="44"/>
+        </w:rPr>
+        <w:t xml:space="preserve"> (Achieved 0 Discrepancies):</w:t>
+      </w:r>
+    </w:p>
+    <w:p>
+      <w:pPr>
+        <w:spacing w:after="0"/>
+        <w:rPr>
+          <w:sz w:val="28"/>
+          <w:szCs w:val="28"/>
+        </w:rPr>
+      </w:pPr>
+    </w:p>
+    <w:p>
+      <w:pPr>
+        <w:spacing w:after="0"/>
+        <w:rPr>
+          <w:sz w:val="28"/>
+          <w:szCs w:val="28"/>
+        </w:rPr>
+      </w:pPr>
+      <w:r>
+        <w:rPr>
+          <w:b/>
+          <w:bCs/>
+          <w:sz w:val="28"/>
+          <w:szCs w:val="28"/>
+        </w:rPr>
+        <w:t>Numerical Comparison Summary (Few-Shot Prompt, Refined Guidelines, 5 Custom Examples, T=0.0 vs. Ground Truth):</w:t>
+      </w:r>
+    </w:p>
+    <w:p>
+      <w:pPr>
+        <w:spacing w:after="0"/>
+        <w:rPr>
+          <w:sz w:val="28"/>
+          <w:szCs w:val="28"/>
+        </w:rPr>
+      </w:pPr>
+      <w:r>
+        <w:rPr>
+          <w:b/>
+          <w:bCs/>
+          <w:sz w:val="28"/>
+          <w:szCs w:val="28"/>
+        </w:rPr>
+        <w:t>1. Category Differences (vs. Ground Truth):</w:t>
+      </w:r>
+    </w:p>
+    <w:p>
+      <w:pPr>
+        <w:numPr>
+          <w:ilvl w:val="0"/>
+          <w:numId w:val="22"/>
+        </w:numPr>
+        <w:spacing w:after="0"/>
+        <w:rPr>
+          <w:sz w:val="28"/>
+          <w:szCs w:val="28"/>
+        </w:rPr>
+      </w:pPr>
+      <w:r>
+        <w:rPr>
+          <w:b/>
+          <w:bCs/>
+          <w:sz w:val="28"/>
+          <w:szCs w:val="28"/>
+        </w:rPr>
+        <w:t>Total Category Differences: 0</w:t>
+      </w:r>
+    </w:p>
+    <w:p>
+      <w:pPr>
+        <w:spacing w:after="0"/>
+        <w:rPr>
+          <w:sz w:val="28"/>
+          <w:szCs w:val="28"/>
+        </w:rPr>
+      </w:pPr>
+      <w:r>
+        <w:rPr>
+          <w:b/>
+          <w:bCs/>
+          <w:sz w:val="28"/>
+          <w:szCs w:val="28"/>
+        </w:rPr>
+        <w:t>2. Tags Differences (vs. Ground Truth):</w:t>
+      </w:r>
+    </w:p>
+    <w:p>
+      <w:pPr>
+        <w:numPr>
+          <w:ilvl w:val="0"/>
+          <w:numId w:val="23"/>
+        </w:numPr>
+        <w:spacing w:after="0"/>
+        <w:rPr>
+          <w:sz w:val="28"/>
+          <w:szCs w:val="28"/>
+        </w:rPr>
+      </w:pPr>
+      <w:r>
+        <w:rPr>
+          <w:b/>
+          <w:bCs/>
+          <w:sz w:val="28"/>
+          <w:szCs w:val="28"/>
+        </w:rPr>
+        <w:t>Total Tags Differences: 0</w:t>
+      </w:r>
+    </w:p>
+    <w:p>
+      <w:pPr>
+        <w:spacing w:after="0"/>
+        <w:rPr>
+          <w:sz w:val="28"/>
+          <w:szCs w:val="28"/>
+        </w:rPr>
+      </w:pPr>
+      <w:r>
+        <w:rPr>
+          <w:b/>
+          <w:bCs/>
+          <w:sz w:val="28"/>
+          <w:szCs w:val="28"/>
+        </w:rPr>
+        <w:t>3. Total Rows with at least one difference (Category or Tags):</w:t>
+      </w:r>
+    </w:p>
+    <w:p>
+      <w:pPr>
+        <w:numPr>
+          <w:ilvl w:val="0"/>
+          <w:numId w:val="24"/>
+        </w:numPr>
+        <w:spacing w:after="0"/>
+        <w:rPr>
+          <w:sz w:val="28"/>
+          <w:szCs w:val="28"/>
+        </w:rPr>
+      </w:pPr>
+      <w:r>
+        <w:rPr>
+          <w:b/>
+          <w:bCs/>
+          <w:sz w:val="28"/>
+          <w:szCs w:val="28"/>
+        </w:rPr>
+        <w:t>Total Rows with at least one difference: 0 out of 36 rows.</w:t>
+      </w:r>
+    </w:p>
+    <w:p>
+      <w:pPr>
+        <w:spacing w:after="0"/>
+        <w:rPr>
+          <w:sz w:val="28"/>
+          <w:szCs w:val="28"/>
+        </w:rPr>
+      </w:pPr>
+      <w:r>
+        <w:rPr>
+          <w:sz w:val="28"/>
+          <w:szCs w:val="28"/>
+        </w:rPr>
+        <w:pict w14:anchorId="20583668">
+          <v:rect id="_x0000_i1055" style="width:731pt;height:1.5pt" o:hrpct="0" o:hralign="center" o:hrstd="t" o:hr="t" fillcolor="#a0a0a0" stroked="f"/>
+        </w:pict>
+      </w:r>
+    </w:p>
+    <w:p>
+      <w:pPr>
+        <w:spacing w:after="0"/>
+        <w:rPr>
+          <w:sz w:val="28"/>
+          <w:szCs w:val="28"/>
+        </w:rPr>
+      </w:pPr>
+      <w:r>
+        <w:rPr>
+          <w:b/>
+          <w:bCs/>
+          <w:sz w:val="28"/>
+          <w:szCs w:val="28"/>
+        </w:rPr>
+        <w:t>Conclusion:</w:t>
+      </w:r>
+    </w:p>
+    <w:p>
+      <w:pPr>
+        <w:spacing w:after="0"/>
+        <w:rPr>
+          <w:sz w:val="28"/>
+          <w:szCs w:val="28"/>
+        </w:rPr>
+      </w:pPr>
+      <w:r>
+        <w:rPr>
+          <w:sz w:val="28"/>
+          <w:szCs w:val="28"/>
+        </w:rPr>
+        <w:t>This run with temperature=0.0 using the 5 custom examples and the </w:t>
+      </w:r>
+      <w:r>
+        <w:rPr>
+          <w:b/>
+          <w:bCs/>
+          <w:sz w:val="28"/>
+          <w:szCs w:val="28"/>
+        </w:rPr>
+        <w:t>refined textual guidelines</w:t>
+      </w:r>
+      <w:r>
+        <w:rPr>
+          <w:sz w:val="28"/>
+          <w:szCs w:val="28"/>
+        </w:rPr>
+        <w:t> achieved </w:t>
+      </w:r>
+      <w:r>
+        <w:rPr>
+          <w:b/>
+          <w:bCs/>
+          <w:sz w:val="28"/>
+          <w:szCs w:val="28"/>
+        </w:rPr>
+        <w:t>perfect numerical alignment with your Ground Truth for the first 36 rows.</w:t>
+      </w:r>
+    </w:p>
+    <w:p>
+      <w:pPr>
+        <w:numPr>
+          <w:ilvl w:val="0"/>
+          <w:numId w:val="25"/>
+        </w:numPr>
+        <w:spacing w:after="0"/>
+        <w:rPr>
+          <w:sz w:val="28"/>
+          <w:szCs w:val="28"/>
+        </w:rPr>
+      </w:pPr>
+      <w:r>
+        <w:rPr>
+          <w:b/>
+          <w:bCs/>
+          <w:sz w:val="28"/>
+          <w:szCs w:val="28"/>
+        </w:rPr>
+        <w:t>Category alignment: 0 discrepancies.</w:t>
+      </w:r>
+    </w:p>
+    <w:p>
+      <w:pPr>
+        <w:numPr>
+          <w:ilvl w:val="0"/>
+          <w:numId w:val="25"/>
+        </w:numPr>
+        <w:spacing w:after="0"/>
+        <w:rPr>
+          <w:sz w:val="28"/>
+          <w:szCs w:val="28"/>
+        </w:rPr>
+      </w:pPr>
+      <w:r>
+        <w:rPr>
+          <w:b/>
+          <w:bCs/>
+          <w:sz w:val="28"/>
+          <w:szCs w:val="28"/>
+        </w:rPr>
+        <w:t>Tag alignment: 0 discrepancies.</w:t>
+      </w:r>
+    </w:p>
+    <w:p>
+      <w:pPr>
+        <w:numPr>
+          <w:ilvl w:val="0"/>
+          <w:numId w:val="25"/>
+        </w:numPr>
+        <w:spacing w:after="0"/>
+        <w:rPr>
+          <w:sz w:val="28"/>
+          <w:szCs w:val="28"/>
+        </w:rPr>
+      </w:pPr>
+      <w:r>
+        <w:rPr>
+          <w:b/>
+          <w:bCs/>
+          <w:sz w:val="28"/>
+          <w:szCs w:val="28"/>
+        </w:rPr>
+        <w:t>Total rows with differences: 0.</w:t>
+      </w:r>
+    </w:p>
+    <w:p>
+      <w:pPr>
+        <w:spacing w:after="0"/>
+        <w:rPr>
+          <w:sz w:val="28"/>
+          <w:szCs w:val="28"/>
+        </w:rPr>
+      </w:pPr>
+      <w:r>
+        <w:rPr>
+          <w:sz w:val="28"/>
+          <w:szCs w:val="28"/>
+        </w:rPr>
+        <w:t>This confirms that the combination of:</w:t>
+      </w:r>
+    </w:p>
+    <w:p>
+      <w:pPr>
+        <w:numPr>
+          <w:ilvl w:val="0"/>
+          <w:numId w:val="26"/>
+        </w:numPr>
+        <w:spacing w:after="0"/>
+        <w:rPr>
+          <w:sz w:val="28"/>
+          <w:szCs w:val="28"/>
+        </w:rPr>
+      </w:pPr>
+      <w:r>
+        <w:rPr>
+          <w:b/>
+          <w:bCs/>
+          <w:sz w:val="28"/>
+          <w:szCs w:val="28"/>
+        </w:rPr>
+        <w:t>Highly refined and explicit textual guidelines</w:t>
+      </w:r>
+      <w:r>
+        <w:rPr>
+          <w:sz w:val="28"/>
+          <w:szCs w:val="28"/>
+        </w:rPr>
+        <w:t> for classification and tags.</w:t>
+      </w:r>
+    </w:p>
+    <w:p>
+      <w:pPr>
+        <w:numPr>
+          <w:ilvl w:val="0"/>
+          <w:numId w:val="26"/>
+        </w:numPr>
+        <w:spacing w:after="0"/>
+        <w:rPr>
+          <w:sz w:val="28"/>
+          <w:szCs w:val="28"/>
+        </w:rPr>
+      </w:pPr>
+      <w:r>
+        <w:rPr>
+          <w:b/>
+          <w:bCs/>
+          <w:sz w:val="28"/>
+          <w:szCs w:val="28"/>
+        </w:rPr>
+        <w:t>A well-chosen set of 5 custom few-shot examples</w:t>
+      </w:r>
+      <w:r>
+        <w:rPr>
+          <w:sz w:val="28"/>
+          <w:szCs w:val="28"/>
+        </w:rPr>
+        <w:t> that illustrate these rules.</w:t>
+      </w:r>
+    </w:p>
+    <w:p>
+      <w:pPr>
+        <w:numPr>
+          <w:ilvl w:val="0"/>
+          <w:numId w:val="26"/>
+        </w:numPr>
+        <w:spacing w:after="0"/>
+        <w:rPr>
+          <w:sz w:val="28"/>
+          <w:szCs w:val="28"/>
+        </w:rPr>
+      </w:pPr>
+      <w:r>
+        <w:rPr>
+          <w:b/>
+          <w:bCs/>
+          <w:sz w:val="28"/>
+          <w:szCs w:val="28"/>
+        </w:rPr>
+        <w:t>A deterministic temperature setting (temperature=0.0).</w:t>
+      </w:r>
+    </w:p>
+    <w:p>
+      <w:pPr>
+        <w:spacing w:after="0"/>
+        <w:rPr>
+          <w:sz w:val="28"/>
+          <w:szCs w:val="28"/>
+        </w:rPr>
+      </w:pPr>
+      <w:r>
+        <w:rPr>
+          <w:sz w:val="28"/>
+          <w:szCs w:val="28"/>
+        </w:rPr>
+        <w:t>...is extremely effective in teaching the model your precise annotation logic and achieving perfect alignment on this test dataset.</w:t>
+      </w:r>
+    </w:p>
+    <w:p>
+      <w:pPr>
+        <w:spacing w:after="0"/>
+        <w:rPr>
+          <w:sz w:val="28"/>
+          <w:szCs w:val="28"/>
+        </w:rPr>
+      </w:pPr>
     </w:p>
     <w:p>
       <w:pPr>
@@ -2963,6 +5325,453 @@
 <file path=word/numbering.xml><?xml version="1.0" encoding="utf-8"?>
 <w:numbering xmlns:wpc="http://schemas.microsoft.com/office/word/2010/wordprocessingCanvas" xmlns:cx="http://schemas.microsoft.com/office/drawing/2014/chartex" xmlns:cx1="http://schemas.microsoft.com/office/drawing/2015/9/8/chartex" xmlns:cx2="http://schemas.microsoft.com/office/drawing/2015/10/21/chartex" xmlns:cx3="http://schemas.microsoft.com/office/drawing/2016/5/9/chartex" xmlns:cx4="http://schemas.microsoft.com/office/drawing/2016/5/10/chartex" xmlns:cx5="http://schemas.microsoft.com/office/drawing/2016/5/11/chartex" xmlns:cx6="http://schemas.microsoft.com/office/drawing/2016/5/12/chartex" xmlns:cx7="http://schemas.microsoft.com/office/drawing/2016/5/13/chartex" xmlns:cx8="http://schemas.microsoft.com/office/drawing/2016/5/14/chartex" xmlns:mc="http://schemas.openxmlformats.org/markup-compatibility/2006" xmlns:aink="http://schemas.microsoft.com/office/drawing/2016/ink" xmlns:am3d="http://schemas.microsoft.com/office/drawing/2017/model3d" xmlns:o="urn:schemas-microsoft-com:office:office" xmlns:oel="http://schemas.microsoft.com/office/2019/extlst" xmlns:r="http://schemas.openxmlformats.org/officeDocument/2006/relationships" xmlns:m="http://schemas.openxmlformats.org/officeDocument/2006/math" xmlns:v="urn:schemas-microsoft-com:vml" xmlns:wp14="http://schemas.microsoft.com/office/word/2010/wordprocessingDrawing" xmlns:wp="http://schemas.openxmlformats.org/drawingml/2006/wordprocessingDrawing" xmlns:w10="urn:schemas-microsoft-com:office:word" xmlns:w="http://schemas.openxmlformats.org/wordprocessingml/2006/main" xmlns:w14="http://schemas.microsoft.com/office/word/2010/wordml" xmlns:w15="http://schemas.microsoft.com/office/word/2012/wordml" xmlns:w16cex="http://schemas.microsoft.com/office/word/2018/wordml/cex" xmlns:w16cid="http://schemas.microsoft.com/office/word/2016/wordml/cid" xmlns:w16="http://schemas.microsoft.com/office/word/2018/wordml" xmlns:w16du="http://schemas.microsoft.com/office/word/2023/wordml/word16du" xmlns:w16sdtdh="http://schemas.microsoft.com/office/word/2020/wordml/sdtdatahash" xmlns:w16sdtfl="http://schemas.microsoft.com/office/word/2024/wordml/sdtformatlock" xmlns:w16se="http://schemas.microsoft.com/office/word/2015/wordml/symex" xmlns:wpg="http://schemas.microsoft.com/office/word/2010/wordprocessingGroup" xmlns:wpi="http://schemas.microsoft.com/office/word/2010/wordprocessingInk" xmlns:wne="http://schemas.microsoft.com/office/word/2006/wordml" xmlns:wps="http://schemas.microsoft.com/office/word/2010/wordprocessingShape" mc:Ignorable="w14 w15 w16se w16cid w16 w16cex w16sdtdh w16sdtfl w16du wp14">
   <w:abstractNum w:abstractNumId="0" w15:restartNumberingAfterBreak="0">
+    <w:nsid w:val="015B33E7"/>
+    <w:multiLevelType w:val="multilevel"/>
+    <w:tmpl w:val="A6ACA87E"/>
+    <w:lvl w:ilvl="0">
+      <w:start w:val="1"/>
+      <w:numFmt w:val="bullet"/>
+      <w:lvlText w:val=""/>
+      <w:lvlJc w:val="left"/>
+      <w:pPr>
+        <w:tabs>
+          <w:tab w:val="num" w:pos="720"/>
+        </w:tabs>
+        <w:ind w:left="720" w:hanging="360"/>
+      </w:pPr>
+      <w:rPr>
+        <w:rFonts w:ascii="Symbol" w:hAnsi="Symbol" w:hint="default"/>
+        <w:sz w:val="20"/>
+      </w:rPr>
+    </w:lvl>
+    <w:lvl w:ilvl="1" w:tentative="1">
+      <w:start w:val="1"/>
+      <w:numFmt w:val="bullet"/>
+      <w:lvlText w:val="o"/>
+      <w:lvlJc w:val="left"/>
+      <w:pPr>
+        <w:tabs>
+          <w:tab w:val="num" w:pos="1440"/>
+        </w:tabs>
+        <w:ind w:left="1440" w:hanging="360"/>
+      </w:pPr>
+      <w:rPr>
+        <w:rFonts w:ascii="Courier New" w:hAnsi="Courier New" w:hint="default"/>
+        <w:sz w:val="20"/>
+      </w:rPr>
+    </w:lvl>
+    <w:lvl w:ilvl="2" w:tentative="1">
+      <w:start w:val="1"/>
+      <w:numFmt w:val="bullet"/>
+      <w:lvlText w:val=""/>
+      <w:lvlJc w:val="left"/>
+      <w:pPr>
+        <w:tabs>
+          <w:tab w:val="num" w:pos="2160"/>
+        </w:tabs>
+        <w:ind w:left="2160" w:hanging="360"/>
+      </w:pPr>
+      <w:rPr>
+        <w:rFonts w:ascii="Wingdings" w:hAnsi="Wingdings" w:hint="default"/>
+        <w:sz w:val="20"/>
+      </w:rPr>
+    </w:lvl>
+    <w:lvl w:ilvl="3" w:tentative="1">
+      <w:start w:val="1"/>
+      <w:numFmt w:val="bullet"/>
+      <w:lvlText w:val=""/>
+      <w:lvlJc w:val="left"/>
+      <w:pPr>
+        <w:tabs>
+          <w:tab w:val="num" w:pos="2880"/>
+        </w:tabs>
+        <w:ind w:left="2880" w:hanging="360"/>
+      </w:pPr>
+      <w:rPr>
+        <w:rFonts w:ascii="Wingdings" w:hAnsi="Wingdings" w:hint="default"/>
+        <w:sz w:val="20"/>
+      </w:rPr>
+    </w:lvl>
+    <w:lvl w:ilvl="4" w:tentative="1">
+      <w:start w:val="1"/>
+      <w:numFmt w:val="bullet"/>
+      <w:lvlText w:val=""/>
+      <w:lvlJc w:val="left"/>
+      <w:pPr>
+        <w:tabs>
+          <w:tab w:val="num" w:pos="3600"/>
+        </w:tabs>
+        <w:ind w:left="3600" w:hanging="360"/>
+      </w:pPr>
+      <w:rPr>
+        <w:rFonts w:ascii="Wingdings" w:hAnsi="Wingdings" w:hint="default"/>
+        <w:sz w:val="20"/>
+      </w:rPr>
+    </w:lvl>
+    <w:lvl w:ilvl="5" w:tentative="1">
+      <w:start w:val="1"/>
+      <w:numFmt w:val="bullet"/>
+      <w:lvlText w:val=""/>
+      <w:lvlJc w:val="left"/>
+      <w:pPr>
+        <w:tabs>
+          <w:tab w:val="num" w:pos="4320"/>
+        </w:tabs>
+        <w:ind w:left="4320" w:hanging="360"/>
+      </w:pPr>
+      <w:rPr>
+        <w:rFonts w:ascii="Wingdings" w:hAnsi="Wingdings" w:hint="default"/>
+        <w:sz w:val="20"/>
+      </w:rPr>
+    </w:lvl>
+    <w:lvl w:ilvl="6" w:tentative="1">
+      <w:start w:val="1"/>
+      <w:numFmt w:val="bullet"/>
+      <w:lvlText w:val=""/>
+      <w:lvlJc w:val="left"/>
+      <w:pPr>
+        <w:tabs>
+          <w:tab w:val="num" w:pos="5040"/>
+        </w:tabs>
+        <w:ind w:left="5040" w:hanging="360"/>
+      </w:pPr>
+      <w:rPr>
+        <w:rFonts w:ascii="Wingdings" w:hAnsi="Wingdings" w:hint="default"/>
+        <w:sz w:val="20"/>
+      </w:rPr>
+    </w:lvl>
+    <w:lvl w:ilvl="7" w:tentative="1">
+      <w:start w:val="1"/>
+      <w:numFmt w:val="bullet"/>
+      <w:lvlText w:val=""/>
+      <w:lvlJc w:val="left"/>
+      <w:pPr>
+        <w:tabs>
+          <w:tab w:val="num" w:pos="5760"/>
+        </w:tabs>
+        <w:ind w:left="5760" w:hanging="360"/>
+      </w:pPr>
+      <w:rPr>
+        <w:rFonts w:ascii="Wingdings" w:hAnsi="Wingdings" w:hint="default"/>
+        <w:sz w:val="20"/>
+      </w:rPr>
+    </w:lvl>
+    <w:lvl w:ilvl="8" w:tentative="1">
+      <w:start w:val="1"/>
+      <w:numFmt w:val="bullet"/>
+      <w:lvlText w:val=""/>
+      <w:lvlJc w:val="left"/>
+      <w:pPr>
+        <w:tabs>
+          <w:tab w:val="num" w:pos="6480"/>
+        </w:tabs>
+        <w:ind w:left="6480" w:hanging="360"/>
+      </w:pPr>
+      <w:rPr>
+        <w:rFonts w:ascii="Wingdings" w:hAnsi="Wingdings" w:hint="default"/>
+        <w:sz w:val="20"/>
+      </w:rPr>
+    </w:lvl>
+  </w:abstractNum>
+  <w:abstractNum w:abstractNumId="1" w15:restartNumberingAfterBreak="0">
+    <w:nsid w:val="02BD2CE8"/>
+    <w:multiLevelType w:val="multilevel"/>
+    <w:tmpl w:val="DAE87716"/>
+    <w:lvl w:ilvl="0">
+      <w:start w:val="1"/>
+      <w:numFmt w:val="bullet"/>
+      <w:lvlText w:val=""/>
+      <w:lvlJc w:val="left"/>
+      <w:pPr>
+        <w:tabs>
+          <w:tab w:val="num" w:pos="720"/>
+        </w:tabs>
+        <w:ind w:left="720" w:hanging="360"/>
+      </w:pPr>
+      <w:rPr>
+        <w:rFonts w:ascii="Symbol" w:hAnsi="Symbol" w:hint="default"/>
+        <w:sz w:val="20"/>
+      </w:rPr>
+    </w:lvl>
+    <w:lvl w:ilvl="1" w:tentative="1">
+      <w:start w:val="1"/>
+      <w:numFmt w:val="bullet"/>
+      <w:lvlText w:val="o"/>
+      <w:lvlJc w:val="left"/>
+      <w:pPr>
+        <w:tabs>
+          <w:tab w:val="num" w:pos="1440"/>
+        </w:tabs>
+        <w:ind w:left="1440" w:hanging="360"/>
+      </w:pPr>
+      <w:rPr>
+        <w:rFonts w:ascii="Courier New" w:hAnsi="Courier New" w:hint="default"/>
+        <w:sz w:val="20"/>
+      </w:rPr>
+    </w:lvl>
+    <w:lvl w:ilvl="2" w:tentative="1">
+      <w:start w:val="1"/>
+      <w:numFmt w:val="bullet"/>
+      <w:lvlText w:val=""/>
+      <w:lvlJc w:val="left"/>
+      <w:pPr>
+        <w:tabs>
+          <w:tab w:val="num" w:pos="2160"/>
+        </w:tabs>
+        <w:ind w:left="2160" w:hanging="360"/>
+      </w:pPr>
+      <w:rPr>
+        <w:rFonts w:ascii="Wingdings" w:hAnsi="Wingdings" w:hint="default"/>
+        <w:sz w:val="20"/>
+      </w:rPr>
+    </w:lvl>
+    <w:lvl w:ilvl="3" w:tentative="1">
+      <w:start w:val="1"/>
+      <w:numFmt w:val="bullet"/>
+      <w:lvlText w:val=""/>
+      <w:lvlJc w:val="left"/>
+      <w:pPr>
+        <w:tabs>
+          <w:tab w:val="num" w:pos="2880"/>
+        </w:tabs>
+        <w:ind w:left="2880" w:hanging="360"/>
+      </w:pPr>
+      <w:rPr>
+        <w:rFonts w:ascii="Wingdings" w:hAnsi="Wingdings" w:hint="default"/>
+        <w:sz w:val="20"/>
+      </w:rPr>
+    </w:lvl>
+    <w:lvl w:ilvl="4" w:tentative="1">
+      <w:start w:val="1"/>
+      <w:numFmt w:val="bullet"/>
+      <w:lvlText w:val=""/>
+      <w:lvlJc w:val="left"/>
+      <w:pPr>
+        <w:tabs>
+          <w:tab w:val="num" w:pos="3600"/>
+        </w:tabs>
+        <w:ind w:left="3600" w:hanging="360"/>
+      </w:pPr>
+      <w:rPr>
+        <w:rFonts w:ascii="Wingdings" w:hAnsi="Wingdings" w:hint="default"/>
+        <w:sz w:val="20"/>
+      </w:rPr>
+    </w:lvl>
+    <w:lvl w:ilvl="5" w:tentative="1">
+      <w:start w:val="1"/>
+      <w:numFmt w:val="bullet"/>
+      <w:lvlText w:val=""/>
+      <w:lvlJc w:val="left"/>
+      <w:pPr>
+        <w:tabs>
+          <w:tab w:val="num" w:pos="4320"/>
+        </w:tabs>
+        <w:ind w:left="4320" w:hanging="360"/>
+      </w:pPr>
+      <w:rPr>
+        <w:rFonts w:ascii="Wingdings" w:hAnsi="Wingdings" w:hint="default"/>
+        <w:sz w:val="20"/>
+      </w:rPr>
+    </w:lvl>
+    <w:lvl w:ilvl="6" w:tentative="1">
+      <w:start w:val="1"/>
+      <w:numFmt w:val="bullet"/>
+      <w:lvlText w:val=""/>
+      <w:lvlJc w:val="left"/>
+      <w:pPr>
+        <w:tabs>
+          <w:tab w:val="num" w:pos="5040"/>
+        </w:tabs>
+        <w:ind w:left="5040" w:hanging="360"/>
+      </w:pPr>
+      <w:rPr>
+        <w:rFonts w:ascii="Wingdings" w:hAnsi="Wingdings" w:hint="default"/>
+        <w:sz w:val="20"/>
+      </w:rPr>
+    </w:lvl>
+    <w:lvl w:ilvl="7" w:tentative="1">
+      <w:start w:val="1"/>
+      <w:numFmt w:val="bullet"/>
+      <w:lvlText w:val=""/>
+      <w:lvlJc w:val="left"/>
+      <w:pPr>
+        <w:tabs>
+          <w:tab w:val="num" w:pos="5760"/>
+        </w:tabs>
+        <w:ind w:left="5760" w:hanging="360"/>
+      </w:pPr>
+      <w:rPr>
+        <w:rFonts w:ascii="Wingdings" w:hAnsi="Wingdings" w:hint="default"/>
+        <w:sz w:val="20"/>
+      </w:rPr>
+    </w:lvl>
+    <w:lvl w:ilvl="8" w:tentative="1">
+      <w:start w:val="1"/>
+      <w:numFmt w:val="bullet"/>
+      <w:lvlText w:val=""/>
+      <w:lvlJc w:val="left"/>
+      <w:pPr>
+        <w:tabs>
+          <w:tab w:val="num" w:pos="6480"/>
+        </w:tabs>
+        <w:ind w:left="6480" w:hanging="360"/>
+      </w:pPr>
+      <w:rPr>
+        <w:rFonts w:ascii="Wingdings" w:hAnsi="Wingdings" w:hint="default"/>
+        <w:sz w:val="20"/>
+      </w:rPr>
+    </w:lvl>
+  </w:abstractNum>
+  <w:abstractNum w:abstractNumId="2" w15:restartNumberingAfterBreak="0">
+    <w:nsid w:val="04EF02C5"/>
+    <w:multiLevelType w:val="multilevel"/>
+    <w:tmpl w:val="D896A55C"/>
+    <w:lvl w:ilvl="0">
+      <w:start w:val="1"/>
+      <w:numFmt w:val="bullet"/>
+      <w:lvlText w:val=""/>
+      <w:lvlJc w:val="left"/>
+      <w:pPr>
+        <w:tabs>
+          <w:tab w:val="num" w:pos="720"/>
+        </w:tabs>
+        <w:ind w:left="720" w:hanging="360"/>
+      </w:pPr>
+      <w:rPr>
+        <w:rFonts w:ascii="Symbol" w:hAnsi="Symbol" w:hint="default"/>
+        <w:sz w:val="20"/>
+      </w:rPr>
+    </w:lvl>
+    <w:lvl w:ilvl="1" w:tentative="1">
+      <w:start w:val="1"/>
+      <w:numFmt w:val="bullet"/>
+      <w:lvlText w:val="o"/>
+      <w:lvlJc w:val="left"/>
+      <w:pPr>
+        <w:tabs>
+          <w:tab w:val="num" w:pos="1440"/>
+        </w:tabs>
+        <w:ind w:left="1440" w:hanging="360"/>
+      </w:pPr>
+      <w:rPr>
+        <w:rFonts w:ascii="Courier New" w:hAnsi="Courier New" w:hint="default"/>
+        <w:sz w:val="20"/>
+      </w:rPr>
+    </w:lvl>
+    <w:lvl w:ilvl="2" w:tentative="1">
+      <w:start w:val="1"/>
+      <w:numFmt w:val="bullet"/>
+      <w:lvlText w:val=""/>
+      <w:lvlJc w:val="left"/>
+      <w:pPr>
+        <w:tabs>
+          <w:tab w:val="num" w:pos="2160"/>
+        </w:tabs>
+        <w:ind w:left="2160" w:hanging="360"/>
+      </w:pPr>
+      <w:rPr>
+        <w:rFonts w:ascii="Wingdings" w:hAnsi="Wingdings" w:hint="default"/>
+        <w:sz w:val="20"/>
+      </w:rPr>
+    </w:lvl>
+    <w:lvl w:ilvl="3" w:tentative="1">
+      <w:start w:val="1"/>
+      <w:numFmt w:val="bullet"/>
+      <w:lvlText w:val=""/>
+      <w:lvlJc w:val="left"/>
+      <w:pPr>
+        <w:tabs>
+          <w:tab w:val="num" w:pos="2880"/>
+        </w:tabs>
+        <w:ind w:left="2880" w:hanging="360"/>
+      </w:pPr>
+      <w:rPr>
+        <w:rFonts w:ascii="Wingdings" w:hAnsi="Wingdings" w:hint="default"/>
+        <w:sz w:val="20"/>
+      </w:rPr>
+    </w:lvl>
+    <w:lvl w:ilvl="4" w:tentative="1">
+      <w:start w:val="1"/>
+      <w:numFmt w:val="bullet"/>
+      <w:lvlText w:val=""/>
+      <w:lvlJc w:val="left"/>
+      <w:pPr>
+        <w:tabs>
+          <w:tab w:val="num" w:pos="3600"/>
+        </w:tabs>
+        <w:ind w:left="3600" w:hanging="360"/>
+      </w:pPr>
+      <w:rPr>
+        <w:rFonts w:ascii="Wingdings" w:hAnsi="Wingdings" w:hint="default"/>
+        <w:sz w:val="20"/>
+      </w:rPr>
+    </w:lvl>
+    <w:lvl w:ilvl="5" w:tentative="1">
+      <w:start w:val="1"/>
+      <w:numFmt w:val="bullet"/>
+      <w:lvlText w:val=""/>
+      <w:lvlJc w:val="left"/>
+      <w:pPr>
+        <w:tabs>
+          <w:tab w:val="num" w:pos="4320"/>
+        </w:tabs>
+        <w:ind w:left="4320" w:hanging="360"/>
+      </w:pPr>
+      <w:rPr>
+        <w:rFonts w:ascii="Wingdings" w:hAnsi="Wingdings" w:hint="default"/>
+        <w:sz w:val="20"/>
+      </w:rPr>
+    </w:lvl>
+    <w:lvl w:ilvl="6" w:tentative="1">
+      <w:start w:val="1"/>
+      <w:numFmt w:val="bullet"/>
+      <w:lvlText w:val=""/>
+      <w:lvlJc w:val="left"/>
+      <w:pPr>
+        <w:tabs>
+          <w:tab w:val="num" w:pos="5040"/>
+        </w:tabs>
+        <w:ind w:left="5040" w:hanging="360"/>
+      </w:pPr>
+      <w:rPr>
+        <w:rFonts w:ascii="Wingdings" w:hAnsi="Wingdings" w:hint="default"/>
+        <w:sz w:val="20"/>
+      </w:rPr>
+    </w:lvl>
+    <w:lvl w:ilvl="7" w:tentative="1">
+      <w:start w:val="1"/>
+      <w:numFmt w:val="bullet"/>
+      <w:lvlText w:val=""/>
+      <w:lvlJc w:val="left"/>
+      <w:pPr>
+        <w:tabs>
+          <w:tab w:val="num" w:pos="5760"/>
+        </w:tabs>
+        <w:ind w:left="5760" w:hanging="360"/>
+      </w:pPr>
+      <w:rPr>
+        <w:rFonts w:ascii="Wingdings" w:hAnsi="Wingdings" w:hint="default"/>
+        <w:sz w:val="20"/>
+      </w:rPr>
+    </w:lvl>
+    <w:lvl w:ilvl="8" w:tentative="1">
+      <w:start w:val="1"/>
+      <w:numFmt w:val="bullet"/>
+      <w:lvlText w:val=""/>
+      <w:lvlJc w:val="left"/>
+      <w:pPr>
+        <w:tabs>
+          <w:tab w:val="num" w:pos="6480"/>
+        </w:tabs>
+        <w:ind w:left="6480" w:hanging="360"/>
+      </w:pPr>
+      <w:rPr>
+        <w:rFonts w:ascii="Wingdings" w:hAnsi="Wingdings" w:hint="default"/>
+        <w:sz w:val="20"/>
+      </w:rPr>
+    </w:lvl>
+  </w:abstractNum>
+  <w:abstractNum w:abstractNumId="3" w15:restartNumberingAfterBreak="0">
     <w:nsid w:val="0ACD058A"/>
     <w:multiLevelType w:val="multilevel"/>
     <w:tmpl w:val="6F1268A2"/>
@@ -3111,7 +5920,156 @@
       </w:rPr>
     </w:lvl>
   </w:abstractNum>
-  <w:abstractNum w:abstractNumId="1" w15:restartNumberingAfterBreak="0">
+  <w:abstractNum w:abstractNumId="4" w15:restartNumberingAfterBreak="0">
+    <w:nsid w:val="0AD12FA0"/>
+    <w:multiLevelType w:val="multilevel"/>
+    <w:tmpl w:val="881297D4"/>
+    <w:lvl w:ilvl="0">
+      <w:start w:val="1"/>
+      <w:numFmt w:val="bullet"/>
+      <w:lvlText w:val=""/>
+      <w:lvlJc w:val="left"/>
+      <w:pPr>
+        <w:tabs>
+          <w:tab w:val="num" w:pos="720"/>
+        </w:tabs>
+        <w:ind w:left="720" w:hanging="360"/>
+      </w:pPr>
+      <w:rPr>
+        <w:rFonts w:ascii="Symbol" w:hAnsi="Symbol" w:hint="default"/>
+        <w:sz w:val="20"/>
+      </w:rPr>
+    </w:lvl>
+    <w:lvl w:ilvl="1" w:tentative="1">
+      <w:start w:val="1"/>
+      <w:numFmt w:val="bullet"/>
+      <w:lvlText w:val="o"/>
+      <w:lvlJc w:val="left"/>
+      <w:pPr>
+        <w:tabs>
+          <w:tab w:val="num" w:pos="1440"/>
+        </w:tabs>
+        <w:ind w:left="1440" w:hanging="360"/>
+      </w:pPr>
+      <w:rPr>
+        <w:rFonts w:ascii="Courier New" w:hAnsi="Courier New" w:hint="default"/>
+        <w:sz w:val="20"/>
+      </w:rPr>
+    </w:lvl>
+    <w:lvl w:ilvl="2" w:tentative="1">
+      <w:start w:val="1"/>
+      <w:numFmt w:val="bullet"/>
+      <w:lvlText w:val=""/>
+      <w:lvlJc w:val="left"/>
+      <w:pPr>
+        <w:tabs>
+          <w:tab w:val="num" w:pos="2160"/>
+        </w:tabs>
+        <w:ind w:left="2160" w:hanging="360"/>
+      </w:pPr>
+      <w:rPr>
+        <w:rFonts w:ascii="Wingdings" w:hAnsi="Wingdings" w:hint="default"/>
+        <w:sz w:val="20"/>
+      </w:rPr>
+    </w:lvl>
+    <w:lvl w:ilvl="3" w:tentative="1">
+      <w:start w:val="1"/>
+      <w:numFmt w:val="bullet"/>
+      <w:lvlText w:val=""/>
+      <w:lvlJc w:val="left"/>
+      <w:pPr>
+        <w:tabs>
+          <w:tab w:val="num" w:pos="2880"/>
+        </w:tabs>
+        <w:ind w:left="2880" w:hanging="360"/>
+      </w:pPr>
+      <w:rPr>
+        <w:rFonts w:ascii="Wingdings" w:hAnsi="Wingdings" w:hint="default"/>
+        <w:sz w:val="20"/>
+      </w:rPr>
+    </w:lvl>
+    <w:lvl w:ilvl="4" w:tentative="1">
+      <w:start w:val="1"/>
+      <w:numFmt w:val="bullet"/>
+      <w:lvlText w:val=""/>
+      <w:lvlJc w:val="left"/>
+      <w:pPr>
+        <w:tabs>
+          <w:tab w:val="num" w:pos="3600"/>
+        </w:tabs>
+        <w:ind w:left="3600" w:hanging="360"/>
+      </w:pPr>
+      <w:rPr>
+        <w:rFonts w:ascii="Wingdings" w:hAnsi="Wingdings" w:hint="default"/>
+        <w:sz w:val="20"/>
+      </w:rPr>
+    </w:lvl>
+    <w:lvl w:ilvl="5" w:tentative="1">
+      <w:start w:val="1"/>
+      <w:numFmt w:val="bullet"/>
+      <w:lvlText w:val=""/>
+      <w:lvlJc w:val="left"/>
+      <w:pPr>
+        <w:tabs>
+          <w:tab w:val="num" w:pos="4320"/>
+        </w:tabs>
+        <w:ind w:left="4320" w:hanging="360"/>
+      </w:pPr>
+      <w:rPr>
+        <w:rFonts w:ascii="Wingdings" w:hAnsi="Wingdings" w:hint="default"/>
+        <w:sz w:val="20"/>
+      </w:rPr>
+    </w:lvl>
+    <w:lvl w:ilvl="6" w:tentative="1">
+      <w:start w:val="1"/>
+      <w:numFmt w:val="bullet"/>
+      <w:lvlText w:val=""/>
+      <w:lvlJc w:val="left"/>
+      <w:pPr>
+        <w:tabs>
+          <w:tab w:val="num" w:pos="5040"/>
+        </w:tabs>
+        <w:ind w:left="5040" w:hanging="360"/>
+      </w:pPr>
+      <w:rPr>
+        <w:rFonts w:ascii="Wingdings" w:hAnsi="Wingdings" w:hint="default"/>
+        <w:sz w:val="20"/>
+      </w:rPr>
+    </w:lvl>
+    <w:lvl w:ilvl="7" w:tentative="1">
+      <w:start w:val="1"/>
+      <w:numFmt w:val="bullet"/>
+      <w:lvlText w:val=""/>
+      <w:lvlJc w:val="left"/>
+      <w:pPr>
+        <w:tabs>
+          <w:tab w:val="num" w:pos="5760"/>
+        </w:tabs>
+        <w:ind w:left="5760" w:hanging="360"/>
+      </w:pPr>
+      <w:rPr>
+        <w:rFonts w:ascii="Wingdings" w:hAnsi="Wingdings" w:hint="default"/>
+        <w:sz w:val="20"/>
+      </w:rPr>
+    </w:lvl>
+    <w:lvl w:ilvl="8" w:tentative="1">
+      <w:start w:val="1"/>
+      <w:numFmt w:val="bullet"/>
+      <w:lvlText w:val=""/>
+      <w:lvlJc w:val="left"/>
+      <w:pPr>
+        <w:tabs>
+          <w:tab w:val="num" w:pos="6480"/>
+        </w:tabs>
+        <w:ind w:left="6480" w:hanging="360"/>
+      </w:pPr>
+      <w:rPr>
+        <w:rFonts w:ascii="Wingdings" w:hAnsi="Wingdings" w:hint="default"/>
+        <w:sz w:val="20"/>
+      </w:rPr>
+    </w:lvl>
+  </w:abstractNum>
+  <w:abstractNum w:abstractNumId="5" w15:restartNumberingAfterBreak="0">
     <w:nsid w:val="138C23B5"/>
     <w:multiLevelType w:val="multilevel"/>
     <w:tmpl w:val="01849C9C"/>
@@ -3260,7 +6218,269 @@
       </w:rPr>
     </w:lvl>
   </w:abstractNum>
-  <w:abstractNum w:abstractNumId="2" w15:restartNumberingAfterBreak="0">
+  <w:abstractNum w:abstractNumId="6" w15:restartNumberingAfterBreak="0">
+    <w:nsid w:val="17455813"/>
+    <w:multiLevelType w:val="multilevel"/>
+    <w:tmpl w:val="330A4CB8"/>
+    <w:lvl w:ilvl="0">
+      <w:start w:val="1"/>
+      <w:numFmt w:val="bullet"/>
+      <w:lvlText w:val=""/>
+      <w:lvlJc w:val="left"/>
+      <w:pPr>
+        <w:tabs>
+          <w:tab w:val="num" w:pos="720"/>
+        </w:tabs>
+        <w:ind w:left="720" w:hanging="360"/>
+      </w:pPr>
+      <w:rPr>
+        <w:rFonts w:ascii="Symbol" w:hAnsi="Symbol" w:hint="default"/>
+        <w:sz w:val="20"/>
+      </w:rPr>
+    </w:lvl>
+    <w:lvl w:ilvl="1" w:tentative="1">
+      <w:start w:val="1"/>
+      <w:numFmt w:val="bullet"/>
+      <w:lvlText w:val="o"/>
+      <w:lvlJc w:val="left"/>
+      <w:pPr>
+        <w:tabs>
+          <w:tab w:val="num" w:pos="1440"/>
+        </w:tabs>
+        <w:ind w:left="1440" w:hanging="360"/>
+      </w:pPr>
+      <w:rPr>
+        <w:rFonts w:ascii="Courier New" w:hAnsi="Courier New" w:hint="default"/>
+        <w:sz w:val="20"/>
+      </w:rPr>
+    </w:lvl>
+    <w:lvl w:ilvl="2" w:tentative="1">
+      <w:start w:val="1"/>
+      <w:numFmt w:val="bullet"/>
+      <w:lvlText w:val=""/>
+      <w:lvlJc w:val="left"/>
+      <w:pPr>
+        <w:tabs>
+          <w:tab w:val="num" w:pos="2160"/>
+        </w:tabs>
+        <w:ind w:left="2160" w:hanging="360"/>
+      </w:pPr>
+      <w:rPr>
+        <w:rFonts w:ascii="Wingdings" w:hAnsi="Wingdings" w:hint="default"/>
+        <w:sz w:val="20"/>
+      </w:rPr>
+    </w:lvl>
+    <w:lvl w:ilvl="3" w:tentative="1">
+      <w:start w:val="1"/>
+      <w:numFmt w:val="bullet"/>
+      <w:lvlText w:val=""/>
+      <w:lvlJc w:val="left"/>
+      <w:pPr>
+        <w:tabs>
+          <w:tab w:val="num" w:pos="2880"/>
+        </w:tabs>
+        <w:ind w:left="2880" w:hanging="360"/>
+      </w:pPr>
+      <w:rPr>
+        <w:rFonts w:ascii="Wingdings" w:hAnsi="Wingdings" w:hint="default"/>
+        <w:sz w:val="20"/>
+      </w:rPr>
+    </w:lvl>
+    <w:lvl w:ilvl="4" w:tentative="1">
+      <w:start w:val="1"/>
+      <w:numFmt w:val="bullet"/>
+      <w:lvlText w:val=""/>
+      <w:lvlJc w:val="left"/>
+      <w:pPr>
+        <w:tabs>
+          <w:tab w:val="num" w:pos="3600"/>
+        </w:tabs>
+        <w:ind w:left="3600" w:hanging="360"/>
+      </w:pPr>
+      <w:rPr>
+        <w:rFonts w:ascii="Wingdings" w:hAnsi="Wingdings" w:hint="default"/>
+        <w:sz w:val="20"/>
+      </w:rPr>
+    </w:lvl>
+    <w:lvl w:ilvl="5" w:tentative="1">
+      <w:start w:val="1"/>
+      <w:numFmt w:val="bullet"/>
+      <w:lvlText w:val=""/>
+      <w:lvlJc w:val="left"/>
+      <w:pPr>
+        <w:tabs>
+          <w:tab w:val="num" w:pos="4320"/>
+        </w:tabs>
+        <w:ind w:left="4320" w:hanging="360"/>
+      </w:pPr>
+      <w:rPr>
+        <w:rFonts w:ascii="Wingdings" w:hAnsi="Wingdings" w:hint="default"/>
+        <w:sz w:val="20"/>
+      </w:rPr>
+    </w:lvl>
+    <w:lvl w:ilvl="6" w:tentative="1">
+      <w:start w:val="1"/>
+      <w:numFmt w:val="bullet"/>
+      <w:lvlText w:val=""/>
+      <w:lvlJc w:val="left"/>
+      <w:pPr>
+        <w:tabs>
+          <w:tab w:val="num" w:pos="5040"/>
+        </w:tabs>
+        <w:ind w:left="5040" w:hanging="360"/>
+      </w:pPr>
+      <w:rPr>
+        <w:rFonts w:ascii="Wingdings" w:hAnsi="Wingdings" w:hint="default"/>
+        <w:sz w:val="20"/>
+      </w:rPr>
+    </w:lvl>
+    <w:lvl w:ilvl="7" w:tentative="1">
+      <w:start w:val="1"/>
+      <w:numFmt w:val="bullet"/>
+      <w:lvlText w:val=""/>
+      <w:lvlJc w:val="left"/>
+      <w:pPr>
+        <w:tabs>
+          <w:tab w:val="num" w:pos="5760"/>
+        </w:tabs>
+        <w:ind w:left="5760" w:hanging="360"/>
+      </w:pPr>
+      <w:rPr>
+        <w:rFonts w:ascii="Wingdings" w:hAnsi="Wingdings" w:hint="default"/>
+        <w:sz w:val="20"/>
+      </w:rPr>
+    </w:lvl>
+    <w:lvl w:ilvl="8" w:tentative="1">
+      <w:start w:val="1"/>
+      <w:numFmt w:val="bullet"/>
+      <w:lvlText w:val=""/>
+      <w:lvlJc w:val="left"/>
+      <w:pPr>
+        <w:tabs>
+          <w:tab w:val="num" w:pos="6480"/>
+        </w:tabs>
+        <w:ind w:left="6480" w:hanging="360"/>
+      </w:pPr>
+      <w:rPr>
+        <w:rFonts w:ascii="Wingdings" w:hAnsi="Wingdings" w:hint="default"/>
+        <w:sz w:val="20"/>
+      </w:rPr>
+    </w:lvl>
+  </w:abstractNum>
+  <w:abstractNum w:abstractNumId="7" w15:restartNumberingAfterBreak="0">
+    <w:nsid w:val="29850E54"/>
+    <w:multiLevelType w:val="multilevel"/>
+    <w:tmpl w:val="CA56C340"/>
+    <w:lvl w:ilvl="0">
+      <w:start w:val="1"/>
+      <w:numFmt w:val="decimal"/>
+      <w:lvlText w:val="%1."/>
+      <w:lvlJc w:val="left"/>
+      <w:pPr>
+        <w:tabs>
+          <w:tab w:val="num" w:pos="720"/>
+        </w:tabs>
+        <w:ind w:left="720" w:hanging="360"/>
+      </w:pPr>
+    </w:lvl>
+    <w:lvl w:ilvl="1" w:tentative="1">
+      <w:start w:val="1"/>
+      <w:numFmt w:val="decimal"/>
+      <w:lvlText w:val="%2."/>
+      <w:lvlJc w:val="left"/>
+      <w:pPr>
+        <w:tabs>
+          <w:tab w:val="num" w:pos="1440"/>
+        </w:tabs>
+        <w:ind w:left="1440" w:hanging="360"/>
+      </w:pPr>
+    </w:lvl>
+    <w:lvl w:ilvl="2" w:tentative="1">
+      <w:start w:val="1"/>
+      <w:numFmt w:val="decimal"/>
+      <w:lvlText w:val="%3."/>
+      <w:lvlJc w:val="left"/>
+      <w:pPr>
+        <w:tabs>
+          <w:tab w:val="num" w:pos="2160"/>
+        </w:tabs>
+        <w:ind w:left="2160" w:hanging="360"/>
+      </w:pPr>
+    </w:lvl>
+    <w:lvl w:ilvl="3" w:tentative="1">
+      <w:start w:val="1"/>
+      <w:numFmt w:val="decimal"/>
+      <w:lvlText w:val="%4."/>
+      <w:lvlJc w:val="left"/>
+      <w:pPr>
+        <w:tabs>
+          <w:tab w:val="num" w:pos="2880"/>
+        </w:tabs>
+        <w:ind w:left="2880" w:hanging="360"/>
+      </w:pPr>
+    </w:lvl>
+    <w:lvl w:ilvl="4" w:tentative="1">
+      <w:start w:val="1"/>
+      <w:numFmt w:val="decimal"/>
+      <w:lvlText w:val="%5."/>
+      <w:lvlJc w:val="left"/>
+      <w:pPr>
+        <w:tabs>
+          <w:tab w:val="num" w:pos="3600"/>
+        </w:tabs>
+        <w:ind w:left="3600" w:hanging="360"/>
+      </w:pPr>
+    </w:lvl>
+    <w:lvl w:ilvl="5" w:tentative="1">
+      <w:start w:val="1"/>
+      <w:numFmt w:val="decimal"/>
+      <w:lvlText w:val="%6."/>
+      <w:lvlJc w:val="left"/>
+      <w:pPr>
+        <w:tabs>
+          <w:tab w:val="num" w:pos="4320"/>
+        </w:tabs>
+        <w:ind w:left="4320" w:hanging="360"/>
+      </w:pPr>
+    </w:lvl>
+    <w:lvl w:ilvl="6" w:tentative="1">
+      <w:start w:val="1"/>
+      <w:numFmt w:val="decimal"/>
+      <w:lvlText w:val="%7."/>
+      <w:lvlJc w:val="left"/>
+      <w:pPr>
+        <w:tabs>
+          <w:tab w:val="num" w:pos="5040"/>
+        </w:tabs>
+        <w:ind w:left="5040" w:hanging="360"/>
+      </w:pPr>
+    </w:lvl>
+    <w:lvl w:ilvl="7" w:tentative="1">
+      <w:start w:val="1"/>
+      <w:numFmt w:val="decimal"/>
+      <w:lvlText w:val="%8."/>
+      <w:lvlJc w:val="left"/>
+      <w:pPr>
+        <w:tabs>
+          <w:tab w:val="num" w:pos="5760"/>
+        </w:tabs>
+        <w:ind w:left="5760" w:hanging="360"/>
+      </w:pPr>
+    </w:lvl>
+    <w:lvl w:ilvl="8" w:tentative="1">
+      <w:start w:val="1"/>
+      <w:numFmt w:val="decimal"/>
+      <w:lvlText w:val="%9."/>
+      <w:lvlJc w:val="left"/>
+      <w:pPr>
+        <w:tabs>
+          <w:tab w:val="num" w:pos="6480"/>
+        </w:tabs>
+        <w:ind w:left="6480" w:hanging="360"/>
+      </w:pPr>
+    </w:lvl>
+  </w:abstractNum>
+  <w:abstractNum w:abstractNumId="8" w15:restartNumberingAfterBreak="0">
     <w:nsid w:val="2B4246E0"/>
     <w:multiLevelType w:val="multilevel"/>
     <w:tmpl w:val="8A6CE3C2"/>
@@ -3409,7 +6629,7 @@
       </w:rPr>
     </w:lvl>
   </w:abstractNum>
-  <w:abstractNum w:abstractNumId="3" w15:restartNumberingAfterBreak="0">
+  <w:abstractNum w:abstractNumId="9" w15:restartNumberingAfterBreak="0">
     <w:nsid w:val="302657BC"/>
     <w:multiLevelType w:val="multilevel"/>
     <w:tmpl w:val="30FEEE34"/>
@@ -3558,7 +6778,7 @@
       </w:rPr>
     </w:lvl>
   </w:abstractNum>
-  <w:abstractNum w:abstractNumId="4" w15:restartNumberingAfterBreak="0">
+  <w:abstractNum w:abstractNumId="10" w15:restartNumberingAfterBreak="0">
     <w:nsid w:val="339C1BB6"/>
     <w:multiLevelType w:val="multilevel"/>
     <w:tmpl w:val="9A34526C"/>
@@ -3707,7 +6927,7 @@
       </w:rPr>
     </w:lvl>
   </w:abstractNum>
-  <w:abstractNum w:abstractNumId="5" w15:restartNumberingAfterBreak="0">
+  <w:abstractNum w:abstractNumId="11" w15:restartNumberingAfterBreak="0">
     <w:nsid w:val="36FC17A3"/>
     <w:multiLevelType w:val="multilevel"/>
     <w:tmpl w:val="FD28A74A"/>
@@ -3820,7 +7040,120 @@
       </w:pPr>
     </w:lvl>
   </w:abstractNum>
-  <w:abstractNum w:abstractNumId="6" w15:restartNumberingAfterBreak="0">
+  <w:abstractNum w:abstractNumId="12" w15:restartNumberingAfterBreak="0">
+    <w:nsid w:val="388D4699"/>
+    <w:multiLevelType w:val="multilevel"/>
+    <w:tmpl w:val="1F88EC7C"/>
+    <w:lvl w:ilvl="0">
+      <w:start w:val="1"/>
+      <w:numFmt w:val="decimal"/>
+      <w:lvlText w:val="%1."/>
+      <w:lvlJc w:val="left"/>
+      <w:pPr>
+        <w:tabs>
+          <w:tab w:val="num" w:pos="720"/>
+        </w:tabs>
+        <w:ind w:left="720" w:hanging="360"/>
+      </w:pPr>
+    </w:lvl>
+    <w:lvl w:ilvl="1" w:tentative="1">
+      <w:start w:val="1"/>
+      <w:numFmt w:val="decimal"/>
+      <w:lvlText w:val="%2."/>
+      <w:lvlJc w:val="left"/>
+      <w:pPr>
+        <w:tabs>
+          <w:tab w:val="num" w:pos="1440"/>
+        </w:tabs>
+        <w:ind w:left="1440" w:hanging="360"/>
+      </w:pPr>
+    </w:lvl>
+    <w:lvl w:ilvl="2" w:tentative="1">
+      <w:start w:val="1"/>
+      <w:numFmt w:val="decimal"/>
+      <w:lvlText w:val="%3."/>
+      <w:lvlJc w:val="left"/>
+      <w:pPr>
+        <w:tabs>
+          <w:tab w:val="num" w:pos="2160"/>
+        </w:tabs>
+        <w:ind w:left="2160" w:hanging="360"/>
+      </w:pPr>
+    </w:lvl>
+    <w:lvl w:ilvl="3" w:tentative="1">
+      <w:start w:val="1"/>
+      <w:numFmt w:val="decimal"/>
+      <w:lvlText w:val="%4."/>
+      <w:lvlJc w:val="left"/>
+      <w:pPr>
+        <w:tabs>
+          <w:tab w:val="num" w:pos="2880"/>
+        </w:tabs>
+        <w:ind w:left="2880" w:hanging="360"/>
+      </w:pPr>
+    </w:lvl>
+    <w:lvl w:ilvl="4" w:tentative="1">
+      <w:start w:val="1"/>
+      <w:numFmt w:val="decimal"/>
+      <w:lvlText w:val="%5."/>
+      <w:lvlJc w:val="left"/>
+      <w:pPr>
+        <w:tabs>
+          <w:tab w:val="num" w:pos="3600"/>
+        </w:tabs>
+        <w:ind w:left="3600" w:hanging="360"/>
+      </w:pPr>
+    </w:lvl>
+    <w:lvl w:ilvl="5" w:tentative="1">
+      <w:start w:val="1"/>
+      <w:numFmt w:val="decimal"/>
+      <w:lvlText w:val="%6."/>
+      <w:lvlJc w:val="left"/>
+      <w:pPr>
+        <w:tabs>
+          <w:tab w:val="num" w:pos="4320"/>
+        </w:tabs>
+        <w:ind w:left="4320" w:hanging="360"/>
+      </w:pPr>
+    </w:lvl>
+    <w:lvl w:ilvl="6" w:tentative="1">
+      <w:start w:val="1"/>
+      <w:numFmt w:val="decimal"/>
+      <w:lvlText w:val="%7."/>
+      <w:lvlJc w:val="left"/>
+      <w:pPr>
+        <w:tabs>
+          <w:tab w:val="num" w:pos="5040"/>
+        </w:tabs>
+        <w:ind w:left="5040" w:hanging="360"/>
+      </w:pPr>
+    </w:lvl>
+    <w:lvl w:ilvl="7" w:tentative="1">
+      <w:start w:val="1"/>
+      <w:numFmt w:val="decimal"/>
+      <w:lvlText w:val="%8."/>
+      <w:lvlJc w:val="left"/>
+      <w:pPr>
+        <w:tabs>
+          <w:tab w:val="num" w:pos="5760"/>
+        </w:tabs>
+        <w:ind w:left="5760" w:hanging="360"/>
+      </w:pPr>
+    </w:lvl>
+    <w:lvl w:ilvl="8" w:tentative="1">
+      <w:start w:val="1"/>
+      <w:numFmt w:val="decimal"/>
+      <w:lvlText w:val="%9."/>
+      <w:lvlJc w:val="left"/>
+      <w:pPr>
+        <w:tabs>
+          <w:tab w:val="num" w:pos="6480"/>
+        </w:tabs>
+        <w:ind w:left="6480" w:hanging="360"/>
+      </w:pPr>
+    </w:lvl>
+  </w:abstractNum>
+  <w:abstractNum w:abstractNumId="13" w15:restartNumberingAfterBreak="0">
     <w:nsid w:val="389F6788"/>
     <w:multiLevelType w:val="multilevel"/>
     <w:tmpl w:val="23AAA1E4"/>
@@ -3969,7 +7302,156 @@
       </w:rPr>
     </w:lvl>
   </w:abstractNum>
-  <w:abstractNum w:abstractNumId="7" w15:restartNumberingAfterBreak="0">
+  <w:abstractNum w:abstractNumId="14" w15:restartNumberingAfterBreak="0">
+    <w:nsid w:val="3B3A6237"/>
+    <w:multiLevelType w:val="multilevel"/>
+    <w:tmpl w:val="40686782"/>
+    <w:lvl w:ilvl="0">
+      <w:start w:val="1"/>
+      <w:numFmt w:val="bullet"/>
+      <w:lvlText w:val=""/>
+      <w:lvlJc w:val="left"/>
+      <w:pPr>
+        <w:tabs>
+          <w:tab w:val="num" w:pos="720"/>
+        </w:tabs>
+        <w:ind w:left="720" w:hanging="360"/>
+      </w:pPr>
+      <w:rPr>
+        <w:rFonts w:ascii="Symbol" w:hAnsi="Symbol" w:hint="default"/>
+        <w:sz w:val="20"/>
+      </w:rPr>
+    </w:lvl>
+    <w:lvl w:ilvl="1" w:tentative="1">
+      <w:start w:val="1"/>
+      <w:numFmt w:val="bullet"/>
+      <w:lvlText w:val="o"/>
+      <w:lvlJc w:val="left"/>
+      <w:pPr>
+        <w:tabs>
+          <w:tab w:val="num" w:pos="1440"/>
+        </w:tabs>
+        <w:ind w:left="1440" w:hanging="360"/>
+      </w:pPr>
+      <w:rPr>
+        <w:rFonts w:ascii="Courier New" w:hAnsi="Courier New" w:hint="default"/>
+        <w:sz w:val="20"/>
+      </w:rPr>
+    </w:lvl>
+    <w:lvl w:ilvl="2" w:tentative="1">
+      <w:start w:val="1"/>
+      <w:numFmt w:val="bullet"/>
+      <w:lvlText w:val=""/>
+      <w:lvlJc w:val="left"/>
+      <w:pPr>
+        <w:tabs>
+          <w:tab w:val="num" w:pos="2160"/>
+        </w:tabs>
+        <w:ind w:left="2160" w:hanging="360"/>
+      </w:pPr>
+      <w:rPr>
+        <w:rFonts w:ascii="Wingdings" w:hAnsi="Wingdings" w:hint="default"/>
+        <w:sz w:val="20"/>
+      </w:rPr>
+    </w:lvl>
+    <w:lvl w:ilvl="3" w:tentative="1">
+      <w:start w:val="1"/>
+      <w:numFmt w:val="bullet"/>
+      <w:lvlText w:val=""/>
+      <w:lvlJc w:val="left"/>
+      <w:pPr>
+        <w:tabs>
+          <w:tab w:val="num" w:pos="2880"/>
+        </w:tabs>
+        <w:ind w:left="2880" w:hanging="360"/>
+      </w:pPr>
+      <w:rPr>
+        <w:rFonts w:ascii="Wingdings" w:hAnsi="Wingdings" w:hint="default"/>
+        <w:sz w:val="20"/>
+      </w:rPr>
+    </w:lvl>
+    <w:lvl w:ilvl="4" w:tentative="1">
+      <w:start w:val="1"/>
+      <w:numFmt w:val="bullet"/>
+      <w:lvlText w:val=""/>
+      <w:lvlJc w:val="left"/>
+      <w:pPr>
+        <w:tabs>
+          <w:tab w:val="num" w:pos="3600"/>
+        </w:tabs>
+        <w:ind w:left="3600" w:hanging="360"/>
+      </w:pPr>
+      <w:rPr>
+        <w:rFonts w:ascii="Wingdings" w:hAnsi="Wingdings" w:hint="default"/>
+        <w:sz w:val="20"/>
+      </w:rPr>
+    </w:lvl>
+    <w:lvl w:ilvl="5" w:tentative="1">
+      <w:start w:val="1"/>
+      <w:numFmt w:val="bullet"/>
+      <w:lvlText w:val=""/>
+      <w:lvlJc w:val="left"/>
+      <w:pPr>
+        <w:tabs>
+          <w:tab w:val="num" w:pos="4320"/>
+        </w:tabs>
+        <w:ind w:left="4320" w:hanging="360"/>
+      </w:pPr>
+      <w:rPr>
+        <w:rFonts w:ascii="Wingdings" w:hAnsi="Wingdings" w:hint="default"/>
+        <w:sz w:val="20"/>
+      </w:rPr>
+    </w:lvl>
+    <w:lvl w:ilvl="6" w:tentative="1">
+      <w:start w:val="1"/>
+      <w:numFmt w:val="bullet"/>
+      <w:lvlText w:val=""/>
+      <w:lvlJc w:val="left"/>
+      <w:pPr>
+        <w:tabs>
+          <w:tab w:val="num" w:pos="5040"/>
+        </w:tabs>
+        <w:ind w:left="5040" w:hanging="360"/>
+      </w:pPr>
+      <w:rPr>
+        <w:rFonts w:ascii="Wingdings" w:hAnsi="Wingdings" w:hint="default"/>
+        <w:sz w:val="20"/>
+      </w:rPr>
+    </w:lvl>
+    <w:lvl w:ilvl="7" w:tentative="1">
+      <w:start w:val="1"/>
+      <w:numFmt w:val="bullet"/>
+      <w:lvlText w:val=""/>
+      <w:lvlJc w:val="left"/>
+      <w:pPr>
+        <w:tabs>
+          <w:tab w:val="num" w:pos="5760"/>
+        </w:tabs>
+        <w:ind w:left="5760" w:hanging="360"/>
+      </w:pPr>
+      <w:rPr>
+        <w:rFonts w:ascii="Wingdings" w:hAnsi="Wingdings" w:hint="default"/>
+        <w:sz w:val="20"/>
+      </w:rPr>
+    </w:lvl>
+    <w:lvl w:ilvl="8" w:tentative="1">
+      <w:start w:val="1"/>
+      <w:numFmt w:val="bullet"/>
+      <w:lvlText w:val=""/>
+      <w:lvlJc w:val="left"/>
+      <w:pPr>
+        <w:tabs>
+          <w:tab w:val="num" w:pos="6480"/>
+        </w:tabs>
+        <w:ind w:left="6480" w:hanging="360"/>
+      </w:pPr>
+      <w:rPr>
+        <w:rFonts w:ascii="Wingdings" w:hAnsi="Wingdings" w:hint="default"/>
+        <w:sz w:val="20"/>
+      </w:rPr>
+    </w:lvl>
+  </w:abstractNum>
+  <w:abstractNum w:abstractNumId="15" w15:restartNumberingAfterBreak="0">
     <w:nsid w:val="3E4E7C89"/>
     <w:multiLevelType w:val="multilevel"/>
     <w:tmpl w:val="B01A480A"/>
@@ -4118,7 +7600,156 @@
       </w:rPr>
     </w:lvl>
   </w:abstractNum>
-  <w:abstractNum w:abstractNumId="8" w15:restartNumberingAfterBreak="0">
+  <w:abstractNum w:abstractNumId="16" w15:restartNumberingAfterBreak="0">
+    <w:nsid w:val="43572FE9"/>
+    <w:multiLevelType w:val="multilevel"/>
+    <w:tmpl w:val="9AC4F8AE"/>
+    <w:lvl w:ilvl="0">
+      <w:start w:val="1"/>
+      <w:numFmt w:val="bullet"/>
+      <w:lvlText w:val=""/>
+      <w:lvlJc w:val="left"/>
+      <w:pPr>
+        <w:tabs>
+          <w:tab w:val="num" w:pos="720"/>
+        </w:tabs>
+        <w:ind w:left="720" w:hanging="360"/>
+      </w:pPr>
+      <w:rPr>
+        <w:rFonts w:ascii="Symbol" w:hAnsi="Symbol" w:hint="default"/>
+        <w:sz w:val="20"/>
+      </w:rPr>
+    </w:lvl>
+    <w:lvl w:ilvl="1" w:tentative="1">
+      <w:start w:val="1"/>
+      <w:numFmt w:val="bullet"/>
+      <w:lvlText w:val="o"/>
+      <w:lvlJc w:val="left"/>
+      <w:pPr>
+        <w:tabs>
+          <w:tab w:val="num" w:pos="1440"/>
+        </w:tabs>
+        <w:ind w:left="1440" w:hanging="360"/>
+      </w:pPr>
+      <w:rPr>
+        <w:rFonts w:ascii="Courier New" w:hAnsi="Courier New" w:hint="default"/>
+        <w:sz w:val="20"/>
+      </w:rPr>
+    </w:lvl>
+    <w:lvl w:ilvl="2" w:tentative="1">
+      <w:start w:val="1"/>
+      <w:numFmt w:val="bullet"/>
+      <w:lvlText w:val=""/>
+      <w:lvlJc w:val="left"/>
+      <w:pPr>
+        <w:tabs>
+          <w:tab w:val="num" w:pos="2160"/>
+        </w:tabs>
+        <w:ind w:left="2160" w:hanging="360"/>
+      </w:pPr>
+      <w:rPr>
+        <w:rFonts w:ascii="Wingdings" w:hAnsi="Wingdings" w:hint="default"/>
+        <w:sz w:val="20"/>
+      </w:rPr>
+    </w:lvl>
+    <w:lvl w:ilvl="3" w:tentative="1">
+      <w:start w:val="1"/>
+      <w:numFmt w:val="bullet"/>
+      <w:lvlText w:val=""/>
+      <w:lvlJc w:val="left"/>
+      <w:pPr>
+        <w:tabs>
+          <w:tab w:val="num" w:pos="2880"/>
+        </w:tabs>
+        <w:ind w:left="2880" w:hanging="360"/>
+      </w:pPr>
+      <w:rPr>
+        <w:rFonts w:ascii="Wingdings" w:hAnsi="Wingdings" w:hint="default"/>
+        <w:sz w:val="20"/>
+      </w:rPr>
+    </w:lvl>
+    <w:lvl w:ilvl="4" w:tentative="1">
+      <w:start w:val="1"/>
+      <w:numFmt w:val="bullet"/>
+      <w:lvlText w:val=""/>
+      <w:lvlJc w:val="left"/>
+      <w:pPr>
+        <w:tabs>
+          <w:tab w:val="num" w:pos="3600"/>
+        </w:tabs>
+        <w:ind w:left="3600" w:hanging="360"/>
+      </w:pPr>
+      <w:rPr>
+        <w:rFonts w:ascii="Wingdings" w:hAnsi="Wingdings" w:hint="default"/>
+        <w:sz w:val="20"/>
+      </w:rPr>
+    </w:lvl>
+    <w:lvl w:ilvl="5" w:tentative="1">
+      <w:start w:val="1"/>
+      <w:numFmt w:val="bullet"/>
+      <w:lvlText w:val=""/>
+      <w:lvlJc w:val="left"/>
+      <w:pPr>
+        <w:tabs>
+          <w:tab w:val="num" w:pos="4320"/>
+        </w:tabs>
+        <w:ind w:left="4320" w:hanging="360"/>
+      </w:pPr>
+      <w:rPr>
+        <w:rFonts w:ascii="Wingdings" w:hAnsi="Wingdings" w:hint="default"/>
+        <w:sz w:val="20"/>
+      </w:rPr>
+    </w:lvl>
+    <w:lvl w:ilvl="6" w:tentative="1">
+      <w:start w:val="1"/>
+      <w:numFmt w:val="bullet"/>
+      <w:lvlText w:val=""/>
+      <w:lvlJc w:val="left"/>
+      <w:pPr>
+        <w:tabs>
+          <w:tab w:val="num" w:pos="5040"/>
+        </w:tabs>
+        <w:ind w:left="5040" w:hanging="360"/>
+      </w:pPr>
+      <w:rPr>
+        <w:rFonts w:ascii="Wingdings" w:hAnsi="Wingdings" w:hint="default"/>
+        <w:sz w:val="20"/>
+      </w:rPr>
+    </w:lvl>
+    <w:lvl w:ilvl="7" w:tentative="1">
+      <w:start w:val="1"/>
+      <w:numFmt w:val="bullet"/>
+      <w:lvlText w:val=""/>
+      <w:lvlJc w:val="left"/>
+      <w:pPr>
+        <w:tabs>
+          <w:tab w:val="num" w:pos="5760"/>
+        </w:tabs>
+        <w:ind w:left="5760" w:hanging="360"/>
+      </w:pPr>
+      <w:rPr>
+        <w:rFonts w:ascii="Wingdings" w:hAnsi="Wingdings" w:hint="default"/>
+        <w:sz w:val="20"/>
+      </w:rPr>
+    </w:lvl>
+    <w:lvl w:ilvl="8" w:tentative="1">
+      <w:start w:val="1"/>
+      <w:numFmt w:val="bullet"/>
+      <w:lvlText w:val=""/>
+      <w:lvlJc w:val="left"/>
+      <w:pPr>
+        <w:tabs>
+          <w:tab w:val="num" w:pos="6480"/>
+        </w:tabs>
+        <w:ind w:left="6480" w:hanging="360"/>
+      </w:pPr>
+      <w:rPr>
+        <w:rFonts w:ascii="Wingdings" w:hAnsi="Wingdings" w:hint="default"/>
+        <w:sz w:val="20"/>
+      </w:rPr>
+    </w:lvl>
+  </w:abstractNum>
+  <w:abstractNum w:abstractNumId="17" w15:restartNumberingAfterBreak="0">
     <w:nsid w:val="4577348A"/>
     <w:multiLevelType w:val="multilevel"/>
     <w:tmpl w:val="B0FEABA2"/>
@@ -4267,7 +7898,156 @@
       </w:rPr>
     </w:lvl>
   </w:abstractNum>
-  <w:abstractNum w:abstractNumId="9" w15:restartNumberingAfterBreak="0">
+  <w:abstractNum w:abstractNumId="18" w15:restartNumberingAfterBreak="0">
+    <w:nsid w:val="47833B79"/>
+    <w:multiLevelType w:val="multilevel"/>
+    <w:tmpl w:val="AB440318"/>
+    <w:lvl w:ilvl="0">
+      <w:start w:val="1"/>
+      <w:numFmt w:val="bullet"/>
+      <w:lvlText w:val=""/>
+      <w:lvlJc w:val="left"/>
+      <w:pPr>
+        <w:tabs>
+          <w:tab w:val="num" w:pos="720"/>
+        </w:tabs>
+        <w:ind w:left="720" w:hanging="360"/>
+      </w:pPr>
+      <w:rPr>
+        <w:rFonts w:ascii="Symbol" w:hAnsi="Symbol" w:hint="default"/>
+        <w:sz w:val="20"/>
+      </w:rPr>
+    </w:lvl>
+    <w:lvl w:ilvl="1" w:tentative="1">
+      <w:start w:val="1"/>
+      <w:numFmt w:val="bullet"/>
+      <w:lvlText w:val="o"/>
+      <w:lvlJc w:val="left"/>
+      <w:pPr>
+        <w:tabs>
+          <w:tab w:val="num" w:pos="1440"/>
+        </w:tabs>
+        <w:ind w:left="1440" w:hanging="360"/>
+      </w:pPr>
+      <w:rPr>
+        <w:rFonts w:ascii="Courier New" w:hAnsi="Courier New" w:hint="default"/>
+        <w:sz w:val="20"/>
+      </w:rPr>
+    </w:lvl>
+    <w:lvl w:ilvl="2" w:tentative="1">
+      <w:start w:val="1"/>
+      <w:numFmt w:val="bullet"/>
+      <w:lvlText w:val=""/>
+      <w:lvlJc w:val="left"/>
+      <w:pPr>
+        <w:tabs>
+          <w:tab w:val="num" w:pos="2160"/>
+        </w:tabs>
+        <w:ind w:left="2160" w:hanging="360"/>
+      </w:pPr>
+      <w:rPr>
+        <w:rFonts w:ascii="Wingdings" w:hAnsi="Wingdings" w:hint="default"/>
+        <w:sz w:val="20"/>
+      </w:rPr>
+    </w:lvl>
+    <w:lvl w:ilvl="3" w:tentative="1">
+      <w:start w:val="1"/>
+      <w:numFmt w:val="bullet"/>
+      <w:lvlText w:val=""/>
+      <w:lvlJc w:val="left"/>
+      <w:pPr>
+        <w:tabs>
+          <w:tab w:val="num" w:pos="2880"/>
+        </w:tabs>
+        <w:ind w:left="2880" w:hanging="360"/>
+      </w:pPr>
+      <w:rPr>
+        <w:rFonts w:ascii="Wingdings" w:hAnsi="Wingdings" w:hint="default"/>
+        <w:sz w:val="20"/>
+      </w:rPr>
+    </w:lvl>
+    <w:lvl w:ilvl="4" w:tentative="1">
+      <w:start w:val="1"/>
+      <w:numFmt w:val="bullet"/>
+      <w:lvlText w:val=""/>
+      <w:lvlJc w:val="left"/>
+      <w:pPr>
+        <w:tabs>
+          <w:tab w:val="num" w:pos="3600"/>
+        </w:tabs>
+        <w:ind w:left="3600" w:hanging="360"/>
+      </w:pPr>
+      <w:rPr>
+        <w:rFonts w:ascii="Wingdings" w:hAnsi="Wingdings" w:hint="default"/>
+        <w:sz w:val="20"/>
+      </w:rPr>
+    </w:lvl>
+    <w:lvl w:ilvl="5" w:tentative="1">
+      <w:start w:val="1"/>
+      <w:numFmt w:val="bullet"/>
+      <w:lvlText w:val=""/>
+      <w:lvlJc w:val="left"/>
+      <w:pPr>
+        <w:tabs>
+          <w:tab w:val="num" w:pos="4320"/>
+        </w:tabs>
+        <w:ind w:left="4320" w:hanging="360"/>
+      </w:pPr>
+      <w:rPr>
+        <w:rFonts w:ascii="Wingdings" w:hAnsi="Wingdings" w:hint="default"/>
+        <w:sz w:val="20"/>
+      </w:rPr>
+    </w:lvl>
+    <w:lvl w:ilvl="6" w:tentative="1">
+      <w:start w:val="1"/>
+      <w:numFmt w:val="bullet"/>
+      <w:lvlText w:val=""/>
+      <w:lvlJc w:val="left"/>
+      <w:pPr>
+        <w:tabs>
+          <w:tab w:val="num" w:pos="5040"/>
+        </w:tabs>
+        <w:ind w:left="5040" w:hanging="360"/>
+      </w:pPr>
+      <w:rPr>
+        <w:rFonts w:ascii="Wingdings" w:hAnsi="Wingdings" w:hint="default"/>
+        <w:sz w:val="20"/>
+      </w:rPr>
+    </w:lvl>
+    <w:lvl w:ilvl="7" w:tentative="1">
+      <w:start w:val="1"/>
+      <w:numFmt w:val="bullet"/>
+      <w:lvlText w:val=""/>
+      <w:lvlJc w:val="left"/>
+      <w:pPr>
+        <w:tabs>
+          <w:tab w:val="num" w:pos="5760"/>
+        </w:tabs>
+        <w:ind w:left="5760" w:hanging="360"/>
+      </w:pPr>
+      <w:rPr>
+        <w:rFonts w:ascii="Wingdings" w:hAnsi="Wingdings" w:hint="default"/>
+        <w:sz w:val="20"/>
+      </w:rPr>
+    </w:lvl>
+    <w:lvl w:ilvl="8" w:tentative="1">
+      <w:start w:val="1"/>
+      <w:numFmt w:val="bullet"/>
+      <w:lvlText w:val=""/>
+      <w:lvlJc w:val="left"/>
+      <w:pPr>
+        <w:tabs>
+          <w:tab w:val="num" w:pos="6480"/>
+        </w:tabs>
+        <w:ind w:left="6480" w:hanging="360"/>
+      </w:pPr>
+      <w:rPr>
+        <w:rFonts w:ascii="Wingdings" w:hAnsi="Wingdings" w:hint="default"/>
+        <w:sz w:val="20"/>
+      </w:rPr>
+    </w:lvl>
+  </w:abstractNum>
+  <w:abstractNum w:abstractNumId="19" w15:restartNumberingAfterBreak="0">
     <w:nsid w:val="4DA44E9E"/>
     <w:multiLevelType w:val="multilevel"/>
     <w:tmpl w:val="9386E21A"/>
@@ -4416,7 +8196,7 @@
       </w:rPr>
     </w:lvl>
   </w:abstractNum>
-  <w:abstractNum w:abstractNumId="10" w15:restartNumberingAfterBreak="0">
+  <w:abstractNum w:abstractNumId="20" w15:restartNumberingAfterBreak="0">
     <w:nsid w:val="54092A0E"/>
     <w:multiLevelType w:val="multilevel"/>
     <w:tmpl w:val="45E0F34E"/>
@@ -4533,7 +8313,269 @@
       </w:pPr>
     </w:lvl>
   </w:abstractNum>
-  <w:abstractNum w:abstractNumId="11" w15:restartNumberingAfterBreak="0">
+  <w:abstractNum w:abstractNumId="21" w15:restartNumberingAfterBreak="0">
+    <w:nsid w:val="62726CB6"/>
+    <w:multiLevelType w:val="multilevel"/>
+    <w:tmpl w:val="83F499A4"/>
+    <w:lvl w:ilvl="0">
+      <w:start w:val="1"/>
+      <w:numFmt w:val="bullet"/>
+      <w:lvlText w:val=""/>
+      <w:lvlJc w:val="left"/>
+      <w:pPr>
+        <w:tabs>
+          <w:tab w:val="num" w:pos="720"/>
+        </w:tabs>
+        <w:ind w:left="720" w:hanging="360"/>
+      </w:pPr>
+      <w:rPr>
+        <w:rFonts w:ascii="Symbol" w:hAnsi="Symbol" w:hint="default"/>
+        <w:sz w:val="20"/>
+      </w:rPr>
+    </w:lvl>
+    <w:lvl w:ilvl="1" w:tentative="1">
+      <w:start w:val="1"/>
+      <w:numFmt w:val="bullet"/>
+      <w:lvlText w:val="o"/>
+      <w:lvlJc w:val="left"/>
+      <w:pPr>
+        <w:tabs>
+          <w:tab w:val="num" w:pos="1440"/>
+        </w:tabs>
+        <w:ind w:left="1440" w:hanging="360"/>
+      </w:pPr>
+      <w:rPr>
+        <w:rFonts w:ascii="Courier New" w:hAnsi="Courier New" w:hint="default"/>
+        <w:sz w:val="20"/>
+      </w:rPr>
+    </w:lvl>
+    <w:lvl w:ilvl="2" w:tentative="1">
+      <w:start w:val="1"/>
+      <w:numFmt w:val="bullet"/>
+      <w:lvlText w:val=""/>
+      <w:lvlJc w:val="left"/>
+      <w:pPr>
+        <w:tabs>
+          <w:tab w:val="num" w:pos="2160"/>
+        </w:tabs>
+        <w:ind w:left="2160" w:hanging="360"/>
+      </w:pPr>
+      <w:rPr>
+        <w:rFonts w:ascii="Wingdings" w:hAnsi="Wingdings" w:hint="default"/>
+        <w:sz w:val="20"/>
+      </w:rPr>
+    </w:lvl>
+    <w:lvl w:ilvl="3" w:tentative="1">
+      <w:start w:val="1"/>
+      <w:numFmt w:val="bullet"/>
+      <w:lvlText w:val=""/>
+      <w:lvlJc w:val="left"/>
+      <w:pPr>
+        <w:tabs>
+          <w:tab w:val="num" w:pos="2880"/>
+        </w:tabs>
+        <w:ind w:left="2880" w:hanging="360"/>
+      </w:pPr>
+      <w:rPr>
+        <w:rFonts w:ascii="Wingdings" w:hAnsi="Wingdings" w:hint="default"/>
+        <w:sz w:val="20"/>
+      </w:rPr>
+    </w:lvl>
+    <w:lvl w:ilvl="4" w:tentative="1">
+      <w:start w:val="1"/>
+      <w:numFmt w:val="bullet"/>
+      <w:lvlText w:val=""/>
+      <w:lvlJc w:val="left"/>
+      <w:pPr>
+        <w:tabs>
+          <w:tab w:val="num" w:pos="3600"/>
+        </w:tabs>
+        <w:ind w:left="3600" w:hanging="360"/>
+      </w:pPr>
+      <w:rPr>
+        <w:rFonts w:ascii="Wingdings" w:hAnsi="Wingdings" w:hint="default"/>
+        <w:sz w:val="20"/>
+      </w:rPr>
+    </w:lvl>
+    <w:lvl w:ilvl="5" w:tentative="1">
+      <w:start w:val="1"/>
+      <w:numFmt w:val="bullet"/>
+      <w:lvlText w:val=""/>
+      <w:lvlJc w:val="left"/>
+      <w:pPr>
+        <w:tabs>
+          <w:tab w:val="num" w:pos="4320"/>
+        </w:tabs>
+        <w:ind w:left="4320" w:hanging="360"/>
+      </w:pPr>
+      <w:rPr>
+        <w:rFonts w:ascii="Wingdings" w:hAnsi="Wingdings" w:hint="default"/>
+        <w:sz w:val="20"/>
+      </w:rPr>
+    </w:lvl>
+    <w:lvl w:ilvl="6" w:tentative="1">
+      <w:start w:val="1"/>
+      <w:numFmt w:val="bullet"/>
+      <w:lvlText w:val=""/>
+      <w:lvlJc w:val="left"/>
+      <w:pPr>
+        <w:tabs>
+          <w:tab w:val="num" w:pos="5040"/>
+        </w:tabs>
+        <w:ind w:left="5040" w:hanging="360"/>
+      </w:pPr>
+      <w:rPr>
+        <w:rFonts w:ascii="Wingdings" w:hAnsi="Wingdings" w:hint="default"/>
+        <w:sz w:val="20"/>
+      </w:rPr>
+    </w:lvl>
+    <w:lvl w:ilvl="7" w:tentative="1">
+      <w:start w:val="1"/>
+      <w:numFmt w:val="bullet"/>
+      <w:lvlText w:val=""/>
+      <w:lvlJc w:val="left"/>
+      <w:pPr>
+        <w:tabs>
+          <w:tab w:val="num" w:pos="5760"/>
+        </w:tabs>
+        <w:ind w:left="5760" w:hanging="360"/>
+      </w:pPr>
+      <w:rPr>
+        <w:rFonts w:ascii="Wingdings" w:hAnsi="Wingdings" w:hint="default"/>
+        <w:sz w:val="20"/>
+      </w:rPr>
+    </w:lvl>
+    <w:lvl w:ilvl="8" w:tentative="1">
+      <w:start w:val="1"/>
+      <w:numFmt w:val="bullet"/>
+      <w:lvlText w:val=""/>
+      <w:lvlJc w:val="left"/>
+      <w:pPr>
+        <w:tabs>
+          <w:tab w:val="num" w:pos="6480"/>
+        </w:tabs>
+        <w:ind w:left="6480" w:hanging="360"/>
+      </w:pPr>
+      <w:rPr>
+        <w:rFonts w:ascii="Wingdings" w:hAnsi="Wingdings" w:hint="default"/>
+        <w:sz w:val="20"/>
+      </w:rPr>
+    </w:lvl>
+  </w:abstractNum>
+  <w:abstractNum w:abstractNumId="22" w15:restartNumberingAfterBreak="0">
+    <w:nsid w:val="76097EBF"/>
+    <w:multiLevelType w:val="multilevel"/>
+    <w:tmpl w:val="5C1C12E0"/>
+    <w:lvl w:ilvl="0">
+      <w:start w:val="1"/>
+      <w:numFmt w:val="decimal"/>
+      <w:lvlText w:val="%1."/>
+      <w:lvlJc w:val="left"/>
+      <w:pPr>
+        <w:tabs>
+          <w:tab w:val="num" w:pos="720"/>
+        </w:tabs>
+        <w:ind w:left="720" w:hanging="360"/>
+      </w:pPr>
+    </w:lvl>
+    <w:lvl w:ilvl="1" w:tentative="1">
+      <w:start w:val="1"/>
+      <w:numFmt w:val="decimal"/>
+      <w:lvlText w:val="%2."/>
+      <w:lvlJc w:val="left"/>
+      <w:pPr>
+        <w:tabs>
+          <w:tab w:val="num" w:pos="1440"/>
+        </w:tabs>
+        <w:ind w:left="1440" w:hanging="360"/>
+      </w:pPr>
+    </w:lvl>
+    <w:lvl w:ilvl="2" w:tentative="1">
+      <w:start w:val="1"/>
+      <w:numFmt w:val="decimal"/>
+      <w:lvlText w:val="%3."/>
+      <w:lvlJc w:val="left"/>
+      <w:pPr>
+        <w:tabs>
+          <w:tab w:val="num" w:pos="2160"/>
+        </w:tabs>
+        <w:ind w:left="2160" w:hanging="360"/>
+      </w:pPr>
+    </w:lvl>
+    <w:lvl w:ilvl="3" w:tentative="1">
+      <w:start w:val="1"/>
+      <w:numFmt w:val="decimal"/>
+      <w:lvlText w:val="%4."/>
+      <w:lvlJc w:val="left"/>
+      <w:pPr>
+        <w:tabs>
+          <w:tab w:val="num" w:pos="2880"/>
+        </w:tabs>
+        <w:ind w:left="2880" w:hanging="360"/>
+      </w:pPr>
+    </w:lvl>
+    <w:lvl w:ilvl="4" w:tentative="1">
+      <w:start w:val="1"/>
+      <w:numFmt w:val="decimal"/>
+      <w:lvlText w:val="%5."/>
+      <w:lvlJc w:val="left"/>
+      <w:pPr>
+        <w:tabs>
+          <w:tab w:val="num" w:pos="3600"/>
+        </w:tabs>
+        <w:ind w:left="3600" w:hanging="360"/>
+      </w:pPr>
+    </w:lvl>
+    <w:lvl w:ilvl="5" w:tentative="1">
+      <w:start w:val="1"/>
+      <w:numFmt w:val="decimal"/>
+      <w:lvlText w:val="%6."/>
+      <w:lvlJc w:val="left"/>
+      <w:pPr>
+        <w:tabs>
+          <w:tab w:val="num" w:pos="4320"/>
+        </w:tabs>
+        <w:ind w:left="4320" w:hanging="360"/>
+      </w:pPr>
+    </w:lvl>
+    <w:lvl w:ilvl="6" w:tentative="1">
+      <w:start w:val="1"/>
+      <w:numFmt w:val="decimal"/>
+      <w:lvlText w:val="%7."/>
+      <w:lvlJc w:val="left"/>
+      <w:pPr>
+        <w:tabs>
+          <w:tab w:val="num" w:pos="5040"/>
+        </w:tabs>
+        <w:ind w:left="5040" w:hanging="360"/>
+      </w:pPr>
+    </w:lvl>
+    <w:lvl w:ilvl="7" w:tentative="1">
+      <w:start w:val="1"/>
+      <w:numFmt w:val="decimal"/>
+      <w:lvlText w:val="%8."/>
+      <w:lvlJc w:val="left"/>
+      <w:pPr>
+        <w:tabs>
+          <w:tab w:val="num" w:pos="5760"/>
+        </w:tabs>
+        <w:ind w:left="5760" w:hanging="360"/>
+      </w:pPr>
+    </w:lvl>
+    <w:lvl w:ilvl="8" w:tentative="1">
+      <w:start w:val="1"/>
+      <w:numFmt w:val="decimal"/>
+      <w:lvlText w:val="%9."/>
+      <w:lvlJc w:val="left"/>
+      <w:pPr>
+        <w:tabs>
+          <w:tab w:val="num" w:pos="6480"/>
+        </w:tabs>
+        <w:ind w:left="6480" w:hanging="360"/>
+      </w:pPr>
+    </w:lvl>
+  </w:abstractNum>
+  <w:abstractNum w:abstractNumId="23" w15:restartNumberingAfterBreak="0">
     <w:nsid w:val="7BB471DF"/>
     <w:multiLevelType w:val="multilevel"/>
     <w:tmpl w:val="AF54AA26"/>
@@ -4682,7 +8724,7 @@
       </w:rPr>
     </w:lvl>
   </w:abstractNum>
-  <w:abstractNum w:abstractNumId="12" w15:restartNumberingAfterBreak="0">
+  <w:abstractNum w:abstractNumId="24" w15:restartNumberingAfterBreak="0">
     <w:nsid w:val="7CF04589"/>
     <w:multiLevelType w:val="multilevel"/>
     <w:tmpl w:val="B29EF9F0"/>
@@ -4795,7 +8837,7 @@
       </w:pPr>
     </w:lvl>
   </w:abstractNum>
-  <w:abstractNum w:abstractNumId="13" w15:restartNumberingAfterBreak="0">
+  <w:abstractNum w:abstractNumId="25" w15:restartNumberingAfterBreak="0">
     <w:nsid w:val="7D0E64F6"/>
     <w:multiLevelType w:val="multilevel"/>
     <w:tmpl w:val="F5542FF4"/>
@@ -4909,46 +8951,82 @@
     </w:lvl>
   </w:abstractNum>
   <w:num w:numId="1" w16cid:durableId="1551725463">
+    <w:abstractNumId w:val="20"/>
+  </w:num>
+  <w:num w:numId="2" w16cid:durableId="558976452">
+    <w:abstractNumId w:val="13"/>
+  </w:num>
+  <w:num w:numId="3" w16cid:durableId="273561411">
+    <w:abstractNumId w:val="15"/>
+  </w:num>
+  <w:num w:numId="4" w16cid:durableId="47608550">
+    <w:abstractNumId w:val="9"/>
+  </w:num>
+  <w:num w:numId="5" w16cid:durableId="1053962183">
+    <w:abstractNumId w:val="19"/>
+  </w:num>
+  <w:num w:numId="6" w16cid:durableId="477722301">
+    <w:abstractNumId w:val="8"/>
+  </w:num>
+  <w:num w:numId="7" w16cid:durableId="48192092">
+    <w:abstractNumId w:val="24"/>
+  </w:num>
+  <w:num w:numId="8" w16cid:durableId="1213542521">
     <w:abstractNumId w:val="10"/>
   </w:num>
-  <w:num w:numId="2" w16cid:durableId="558976452">
+  <w:num w:numId="9" w16cid:durableId="247428981">
+    <w:abstractNumId w:val="23"/>
+  </w:num>
+  <w:num w:numId="10" w16cid:durableId="1302151992">
+    <w:abstractNumId w:val="5"/>
+  </w:num>
+  <w:num w:numId="11" w16cid:durableId="221059425">
+    <w:abstractNumId w:val="25"/>
+  </w:num>
+  <w:num w:numId="12" w16cid:durableId="215508637">
+    <w:abstractNumId w:val="17"/>
+  </w:num>
+  <w:num w:numId="13" w16cid:durableId="403799652">
+    <w:abstractNumId w:val="11"/>
+  </w:num>
+  <w:num w:numId="14" w16cid:durableId="882130121">
+    <w:abstractNumId w:val="3"/>
+  </w:num>
+  <w:num w:numId="15" w16cid:durableId="1461460981">
     <w:abstractNumId w:val="6"/>
   </w:num>
-  <w:num w:numId="3" w16cid:durableId="273561411">
+  <w:num w:numId="16" w16cid:durableId="650645016">
+    <w:abstractNumId w:val="14"/>
+  </w:num>
+  <w:num w:numId="17" w16cid:durableId="1413160122">
+    <w:abstractNumId w:val="21"/>
+  </w:num>
+  <w:num w:numId="18" w16cid:durableId="2117947474">
+    <w:abstractNumId w:val="12"/>
+  </w:num>
+  <w:num w:numId="19" w16cid:durableId="1998801751">
+    <w:abstractNumId w:val="16"/>
+  </w:num>
+  <w:num w:numId="20" w16cid:durableId="1271621649">
+    <w:abstractNumId w:val="0"/>
+  </w:num>
+  <w:num w:numId="21" w16cid:durableId="1879126784">
     <w:abstractNumId w:val="7"/>
   </w:num>
-  <w:num w:numId="4" w16cid:durableId="47608550">
-    <w:abstractNumId w:val="3"/>
-  </w:num>
-  <w:num w:numId="5" w16cid:durableId="1053962183">
-    <w:abstractNumId w:val="9"/>
-  </w:num>
-  <w:num w:numId="6" w16cid:durableId="477722301">
+  <w:num w:numId="22" w16cid:durableId="466974043">
     <w:abstractNumId w:val="2"/>
   </w:num>
-  <w:num w:numId="7" w16cid:durableId="48192092">
-    <w:abstractNumId w:val="12"/>
+  <w:num w:numId="23" w16cid:durableId="1911184274">
+    <w:abstractNumId w:val="1"/>
   </w:num>
-  <w:num w:numId="8" w16cid:durableId="1213542521">
+  <w:num w:numId="24" w16cid:durableId="319887354">
+    <w:abstractNumId w:val="18"/>
+  </w:num>
+  <w:num w:numId="25" w16cid:durableId="630281731">
     <w:abstractNumId w:val="4"/>
   </w:num>
-  <w:num w:numId="9" w16cid:durableId="247428981">
-    <w:abstractNumId w:val="11"/>
-  </w:num>
-  <w:num w:numId="10" w16cid:durableId="1302151992">
-    <w:abstractNumId w:val="1"/>
-  </w:num>
-  <w:num w:numId="11" w16cid:durableId="221059425">
-    <w:abstractNumId w:val="13"/>
-  </w:num>
-  <w:num w:numId="12" w16cid:durableId="215508637">
-    <w:abstractNumId w:val="8"/>
-  </w:num>
-  <w:num w:numId="13" w16cid:durableId="403799652">
-    <w:abstractNumId w:val="5"/>
-  </w:num>
-  <w:num w:numId="14" w16cid:durableId="882130121">
-    <w:abstractNumId w:val="0"/>
+  <w:num w:numId="26" w16cid:durableId="1025524058">
+    <w:abstractNumId w:val="22"/>
   </w:num>
 </w:numbering>
 </file>

</xml_diff>

<commit_message>
GenAI - Food Delivery Sentiment Analysis - Original Chain Of Thought Prompt
</commit_message>
<xml_diff>
--- a/GenAI-Powered Food Delivery Sentiment Analysis/Few-Shot Prompt Template.docx
+++ b/GenAI-Powered Food Delivery Sentiment Analysis/Few-Shot Prompt Template.docx
@@ -94,7 +94,7 @@
           <w:sz w:val="28"/>
           <w:szCs w:val="28"/>
         </w:rPr>
-        <w:t>0.2</w:t>
+        <w:t>1</w:t>
       </w:r>
     </w:p>
     <w:p>
@@ -172,7 +172,23 @@
           <w:sz w:val="28"/>
           <w:szCs w:val="28"/>
         </w:rPr>
-        <w:t>Neutral: Mixed feedback or neither clearly positive nor negative</w:t>
+        <w:t xml:space="preserve">Neutral: Mixed feedback or </w:t>
+      </w:r>
+      <w:proofErr w:type="gramStart"/>
+      <w:r>
+        <w:rPr>
+          <w:sz w:val="28"/>
+          <w:szCs w:val="28"/>
+        </w:rPr>
+        <w:t>neither clearly</w:t>
+      </w:r>
+      <w:proofErr w:type="gramEnd"/>
+      <w:r>
+        <w:rPr>
+          <w:sz w:val="28"/>
+          <w:szCs w:val="28"/>
+        </w:rPr>
+        <w:t xml:space="preserve"> positive nor negative</w:t>
       </w:r>
     </w:p>
     <w:p>
@@ -363,6 +379,7 @@
           <w:szCs w:val="28"/>
         </w:rPr>
       </w:pPr>
+      <w:proofErr w:type="spellStart"/>
       <w:r>
         <w:rPr>
           <w:sz w:val="28"/>
@@ -382,7 +399,15 @@
           <w:sz w:val="28"/>
           <w:szCs w:val="28"/>
         </w:rPr>
-        <w:t>Action: Provide ONE specific, actionable business recommendation (10 words max)</w:t>
+        <w:t>Action</w:t>
+      </w:r>
+      <w:proofErr w:type="spellEnd"/>
+      <w:r>
+        <w:rPr>
+          <w:sz w:val="28"/>
+          <w:szCs w:val="28"/>
+        </w:rPr>
+        <w:t>: Provide ONE specific, actionable business recommendation (10 words max)</w:t>
       </w:r>
     </w:p>
     <w:p>
@@ -443,8 +468,25 @@
           <w:szCs w:val="28"/>
         </w:rPr>
         <w:br/>
-        <w:t>Use these exact headers: Customer_ID</w:t>
-      </w:r>
+        <w:t xml:space="preserve">Use these exact headers: </w:t>
+      </w:r>
+      <w:proofErr w:type="spellStart"/>
+      <w:r>
+        <w:rPr>
+          <w:sz w:val="28"/>
+          <w:szCs w:val="28"/>
+        </w:rPr>
+        <w:t>Customer_</w:t>
+      </w:r>
+      <w:proofErr w:type="gramStart"/>
+      <w:r>
+        <w:rPr>
+          <w:sz w:val="28"/>
+          <w:szCs w:val="28"/>
+        </w:rPr>
+        <w:t>ID</w:t>
+      </w:r>
+      <w:proofErr w:type="spellEnd"/>
       <w:r>
         <w:rPr>
           <w:sz w:val="28"/>
@@ -457,7 +499,15 @@
           <w:sz w:val="28"/>
           <w:szCs w:val="28"/>
         </w:rPr>
-        <w:t>,Category, Tags,</w:t>
+        <w:t>,Category</w:t>
+      </w:r>
+      <w:proofErr w:type="gramEnd"/>
+      <w:r>
+        <w:rPr>
+          <w:sz w:val="28"/>
+          <w:szCs w:val="28"/>
+        </w:rPr>
+        <w:t>, Tags,</w:t>
       </w:r>
       <w:r>
         <w:rPr>
@@ -466,6 +516,7 @@
         </w:rPr>
         <w:t xml:space="preserve"> </w:t>
       </w:r>
+      <w:proofErr w:type="spellStart"/>
       <w:r>
         <w:rPr>
           <w:sz w:val="28"/>
@@ -473,6 +524,7 @@
         </w:rPr>
         <w:t>Suggested_Action</w:t>
       </w:r>
+      <w:proofErr w:type="spellEnd"/>
       <w:r>
         <w:rPr>
           <w:sz w:val="28"/>
@@ -550,7 +602,23 @@
           <w:sz w:val="28"/>
           <w:szCs w:val="28"/>
         </w:rPr>
-        <w:t>Wrap Suggested_Action in quotes</w:t>
+        <w:t xml:space="preserve">Wrap </w:t>
+      </w:r>
+      <w:proofErr w:type="spellStart"/>
+      <w:r>
+        <w:rPr>
+          <w:sz w:val="28"/>
+          <w:szCs w:val="28"/>
+        </w:rPr>
+        <w:t>Suggested_Action</w:t>
+      </w:r>
+      <w:proofErr w:type="spellEnd"/>
+      <w:r>
+        <w:rPr>
+          <w:sz w:val="28"/>
+          <w:szCs w:val="28"/>
+        </w:rPr>
+        <w:t xml:space="preserve"> in quotes</w:t>
       </w:r>
     </w:p>
     <w:p>
@@ -566,6 +634,7 @@
           <w:szCs w:val="28"/>
         </w:rPr>
       </w:pPr>
+      <w:proofErr w:type="spellStart"/>
       <w:r>
         <w:rPr>
           <w:sz w:val="28"/>
@@ -585,7 +654,15 @@
           <w:sz w:val="28"/>
           <w:szCs w:val="28"/>
         </w:rPr>
-        <w:t>Action: 10 words max, no commas</w:t>
+        <w:t>Action</w:t>
+      </w:r>
+      <w:proofErr w:type="spellEnd"/>
+      <w:r>
+        <w:rPr>
+          <w:sz w:val="28"/>
+          <w:szCs w:val="28"/>
+        </w:rPr>
+        <w:t>: 10 words max, no commas</w:t>
       </w:r>
     </w:p>
     <w:p>
@@ -657,7 +734,23 @@
           <w:sz w:val="28"/>
           <w:szCs w:val="28"/>
         </w:rPr>
-        <w:t>Review: "The food arrived 15 minutes late, which was annoying, but the pad thai was absolutely delicious and still hot. The driver was also very apologetic."</w:t>
+        <w:t xml:space="preserve">Review: "The food arrived 15 minutes late, which was annoying, but the pad </w:t>
+      </w:r>
+      <w:proofErr w:type="spellStart"/>
+      <w:r>
+        <w:rPr>
+          <w:sz w:val="28"/>
+          <w:szCs w:val="28"/>
+        </w:rPr>
+        <w:t>thai</w:t>
+      </w:r>
+      <w:proofErr w:type="spellEnd"/>
+      <w:r>
+        <w:rPr>
+          <w:sz w:val="28"/>
+          <w:szCs w:val="28"/>
+        </w:rPr>
+        <w:t xml:space="preserve"> was absolutely delicious and still hot. The driver was also very apologetic."</w:t>
       </w:r>
       <w:r>
         <w:rPr>
@@ -966,6 +1059,7 @@
           <w:szCs w:val="44"/>
         </w:rPr>
       </w:pPr>
+      <w:proofErr w:type="gramStart"/>
       <w:r>
         <w:rPr>
           <w:b/>
@@ -1000,7 +1094,17 @@
           <w:sz w:val="44"/>
           <w:szCs w:val="44"/>
         </w:rPr>
-        <w:t>Temperature = 1</w:t>
+        <w:t>Temperature</w:t>
+      </w:r>
+      <w:proofErr w:type="gramEnd"/>
+      <w:r>
+        <w:rPr>
+          <w:b/>
+          <w:bCs/>
+          <w:sz w:val="44"/>
+          <w:szCs w:val="44"/>
+        </w:rPr>
+        <w:t xml:space="preserve"> = 1</w:t>
       </w:r>
       <w:r>
         <w:rPr>
@@ -1928,7 +2032,23 @@
           <w:sz w:val="28"/>
           <w:szCs w:val="28"/>
         </w:rPr>
-        <w:t>To achieve perfect tag alignment, you would need to either:</w:t>
+        <w:t xml:space="preserve">To achieve perfect tag alignment, you would need </w:t>
+      </w:r>
+      <w:proofErr w:type="gramStart"/>
+      <w:r>
+        <w:rPr>
+          <w:sz w:val="28"/>
+          <w:szCs w:val="28"/>
+        </w:rPr>
+        <w:t>to either</w:t>
+      </w:r>
+      <w:proofErr w:type="gramEnd"/>
+      <w:r>
+        <w:rPr>
+          <w:sz w:val="28"/>
+          <w:szCs w:val="28"/>
+        </w:rPr>
+        <w:t>:</w:t>
       </w:r>
     </w:p>
     <w:p>
@@ -2189,6 +2309,7 @@
           <w:szCs w:val="44"/>
         </w:rPr>
       </w:pPr>
+      <w:proofErr w:type="gramStart"/>
       <w:r>
         <w:rPr>
           <w:b/>
@@ -2196,7 +2317,17 @@
           <w:sz w:val="44"/>
           <w:szCs w:val="44"/>
         </w:rPr>
-        <w:t xml:space="preserve">Few-Shot Prompt </w:t>
+        <w:t>Few-Shot</w:t>
+      </w:r>
+      <w:proofErr w:type="gramEnd"/>
+      <w:r>
+        <w:rPr>
+          <w:b/>
+          <w:bCs/>
+          <w:sz w:val="44"/>
+          <w:szCs w:val="44"/>
+        </w:rPr>
+        <w:t xml:space="preserve"> Prompt </w:t>
       </w:r>
       <w:r>
         <w:rPr>
@@ -2862,7 +2993,23 @@
           <w:sz w:val="28"/>
           <w:szCs w:val="28"/>
         </w:rPr>
-        <w:t>This run with temperature=0.2 using the 5 custom examples and the </w:t>
+        <w:t xml:space="preserve">This </w:t>
+      </w:r>
+      <w:proofErr w:type="gramStart"/>
+      <w:r>
+        <w:rPr>
+          <w:sz w:val="28"/>
+          <w:szCs w:val="28"/>
+        </w:rPr>
+        <w:t>run</w:t>
+      </w:r>
+      <w:proofErr w:type="gramEnd"/>
+      <w:r>
+        <w:rPr>
+          <w:sz w:val="28"/>
+          <w:szCs w:val="28"/>
+        </w:rPr>
+        <w:t xml:space="preserve"> with temperature=0.2 using the 5 custom examples and the </w:t>
       </w:r>
       <w:r>
         <w:rPr>
@@ -3119,7 +3266,27 @@
           <w:sz w:val="28"/>
           <w:szCs w:val="28"/>
         </w:rPr>
-        <w:t>make further, highly targeted textual refinements to the prompt's guidelines for those specific tags</w:t>
+        <w:t xml:space="preserve">make further, highly targeted textual refinements to the </w:t>
+      </w:r>
+      <w:proofErr w:type="gramStart"/>
+      <w:r>
+        <w:rPr>
+          <w:b/>
+          <w:bCs/>
+          <w:sz w:val="28"/>
+          <w:szCs w:val="28"/>
+        </w:rPr>
+        <w:t>prompt's</w:t>
+      </w:r>
+      <w:proofErr w:type="gramEnd"/>
+      <w:r>
+        <w:rPr>
+          <w:b/>
+          <w:bCs/>
+          <w:sz w:val="28"/>
+          <w:szCs w:val="28"/>
+        </w:rPr>
+        <w:t xml:space="preserve"> guidelines for those specific tags</w:t>
       </w:r>
       <w:r>
         <w:rPr>
@@ -3857,7 +4024,23 @@
           <w:sz w:val="28"/>
           <w:szCs w:val="28"/>
         </w:rPr>
-        <w:t>This run with temperature=0.0 using the 5 custom examples and the </w:t>
+        <w:t xml:space="preserve">This </w:t>
+      </w:r>
+      <w:proofErr w:type="gramStart"/>
+      <w:r>
+        <w:rPr>
+          <w:sz w:val="28"/>
+          <w:szCs w:val="28"/>
+        </w:rPr>
+        <w:t>run</w:t>
+      </w:r>
+      <w:proofErr w:type="gramEnd"/>
+      <w:r>
+        <w:rPr>
+          <w:sz w:val="28"/>
+          <w:szCs w:val="28"/>
+        </w:rPr>
+        <w:t xml:space="preserve"> with temperature=0.0 using the 5 custom examples and the </w:t>
       </w:r>
       <w:r>
         <w:rPr>
@@ -4447,12 +4630,21 @@
           <w:szCs w:val="28"/>
         </w:rPr>
       </w:pPr>
-      <w:r>
-        <w:rPr>
-          <w:sz w:val="28"/>
-          <w:szCs w:val="28"/>
-        </w:rPr>
-        <w:t>Suggested_Action: Provide ONE specific, actionable business recommendation (10 words max)</w:t>
+      <w:proofErr w:type="spellStart"/>
+      <w:r>
+        <w:rPr>
+          <w:sz w:val="28"/>
+          <w:szCs w:val="28"/>
+        </w:rPr>
+        <w:t>Suggested_Action</w:t>
+      </w:r>
+      <w:proofErr w:type="spellEnd"/>
+      <w:r>
+        <w:rPr>
+          <w:sz w:val="28"/>
+          <w:szCs w:val="28"/>
+        </w:rPr>
+        <w:t>: Provide ONE specific, actionable business recommendation (10 words max)</w:t>
       </w:r>
     </w:p>
     <w:p>
@@ -4504,7 +4696,64 @@
           <w:szCs w:val="28"/>
         </w:rPr>
         <w:br/>
-        <w:t>Use these exact headers: Customer_ID ,Category, Tags, Suggested_Action, Confidence</w:t>
+        <w:t xml:space="preserve">Use these exact headers: </w:t>
+      </w:r>
+      <w:proofErr w:type="spellStart"/>
+      <w:r>
+        <w:rPr>
+          <w:sz w:val="28"/>
+          <w:szCs w:val="28"/>
+        </w:rPr>
+        <w:t>Customer_</w:t>
+      </w:r>
+      <w:proofErr w:type="gramStart"/>
+      <w:r>
+        <w:rPr>
+          <w:sz w:val="28"/>
+          <w:szCs w:val="28"/>
+        </w:rPr>
+        <w:t>ID</w:t>
+      </w:r>
+      <w:proofErr w:type="spellEnd"/>
+      <w:r>
+        <w:rPr>
+          <w:sz w:val="28"/>
+          <w:szCs w:val="28"/>
+        </w:rPr>
+        <w:t xml:space="preserve"> ,Category</w:t>
+      </w:r>
+      <w:proofErr w:type="gramEnd"/>
+      <w:r>
+        <w:rPr>
+          <w:sz w:val="28"/>
+          <w:szCs w:val="28"/>
+        </w:rPr>
+        <w:t xml:space="preserve">, Tags, </w:t>
+      </w:r>
+      <w:proofErr w:type="spellStart"/>
+      <w:proofErr w:type="gramStart"/>
+      <w:r>
+        <w:rPr>
+          <w:sz w:val="28"/>
+          <w:szCs w:val="28"/>
+        </w:rPr>
+        <w:t>Suggested</w:t>
+      </w:r>
+      <w:proofErr w:type="gramEnd"/>
+      <w:r>
+        <w:rPr>
+          <w:sz w:val="28"/>
+          <w:szCs w:val="28"/>
+        </w:rPr>
+        <w:t>_Action</w:t>
+      </w:r>
+      <w:proofErr w:type="spellEnd"/>
+      <w:r>
+        <w:rPr>
+          <w:sz w:val="28"/>
+          <w:szCs w:val="28"/>
+        </w:rPr>
+        <w:t>, Confidence</w:t>
       </w:r>
       <w:r>
         <w:rPr>
@@ -4528,7 +4777,23 @@
           <w:szCs w:val="28"/>
         </w:rPr>
         <w:br/>
-        <w:t>• Wrap Suggested_Action in quotes</w:t>
+        <w:t xml:space="preserve">• Wrap </w:t>
+      </w:r>
+      <w:proofErr w:type="spellStart"/>
+      <w:r>
+        <w:rPr>
+          <w:sz w:val="28"/>
+          <w:szCs w:val="28"/>
+        </w:rPr>
+        <w:t>Suggested_Action</w:t>
+      </w:r>
+      <w:proofErr w:type="spellEnd"/>
+      <w:r>
+        <w:rPr>
+          <w:sz w:val="28"/>
+          <w:szCs w:val="28"/>
+        </w:rPr>
+        <w:t xml:space="preserve"> in quotes</w:t>
       </w:r>
       <w:r>
         <w:rPr>
@@ -4536,7 +4801,23 @@
           <w:szCs w:val="28"/>
         </w:rPr>
         <w:br/>
-        <w:t>• Suggested_Action: 10 words max, no commas</w:t>
+        <w:t xml:space="preserve">• </w:t>
+      </w:r>
+      <w:proofErr w:type="spellStart"/>
+      <w:r>
+        <w:rPr>
+          <w:sz w:val="28"/>
+          <w:szCs w:val="28"/>
+        </w:rPr>
+        <w:t>Suggested_Action</w:t>
+      </w:r>
+      <w:proofErr w:type="spellEnd"/>
+      <w:r>
+        <w:rPr>
+          <w:sz w:val="28"/>
+          <w:szCs w:val="28"/>
+        </w:rPr>
+        <w:t>: 10 words max, no commas</w:t>
       </w:r>
       <w:r>
         <w:rPr>
@@ -4578,7 +4859,23 @@
           <w:sz w:val="28"/>
           <w:szCs w:val="28"/>
         </w:rPr>
-        <w:t>Review: "The food arrived 15 minutes late, which was annoying, but the pad thai was absolutely delicious and still hot. The driver was also very apologetic."</w:t>
+        <w:t xml:space="preserve">Review: "The food arrived 15 minutes late, which was annoying, but the pad </w:t>
+      </w:r>
+      <w:proofErr w:type="spellStart"/>
+      <w:r>
+        <w:rPr>
+          <w:sz w:val="28"/>
+          <w:szCs w:val="28"/>
+        </w:rPr>
+        <w:t>thai</w:t>
+      </w:r>
+      <w:proofErr w:type="spellEnd"/>
+      <w:r>
+        <w:rPr>
+          <w:sz w:val="28"/>
+          <w:szCs w:val="28"/>
+        </w:rPr>
+        <w:t xml:space="preserve"> was absolutely delicious and still hot. The driver was also very apologetic."</w:t>
       </w:r>
       <w:r>
         <w:rPr>
@@ -4855,6 +5152,7 @@
           <w:szCs w:val="44"/>
         </w:rPr>
       </w:pPr>
+      <w:proofErr w:type="gramStart"/>
       <w:r>
         <w:rPr>
           <w:b/>
@@ -4862,7 +5160,17 @@
           <w:sz w:val="44"/>
           <w:szCs w:val="44"/>
         </w:rPr>
-        <w:t xml:space="preserve">Few-Shot Prompt </w:t>
+        <w:t>Few-Shot</w:t>
+      </w:r>
+      <w:proofErr w:type="gramEnd"/>
+      <w:r>
+        <w:rPr>
+          <w:b/>
+          <w:bCs/>
+          <w:sz w:val="44"/>
+          <w:szCs w:val="44"/>
+        </w:rPr>
+        <w:t xml:space="preserve"> Prompt </w:t>
       </w:r>
       <w:r>
         <w:rPr>
@@ -5079,7 +5387,23 @@
           <w:sz w:val="28"/>
           <w:szCs w:val="28"/>
         </w:rPr>
-        <w:t>This run with temperature=0.0 using the 5 custom examples and the </w:t>
+        <w:t xml:space="preserve">This </w:t>
+      </w:r>
+      <w:proofErr w:type="gramStart"/>
+      <w:r>
+        <w:rPr>
+          <w:sz w:val="28"/>
+          <w:szCs w:val="28"/>
+        </w:rPr>
+        <w:t>run</w:t>
+      </w:r>
+      <w:proofErr w:type="gramEnd"/>
+      <w:r>
+        <w:rPr>
+          <w:sz w:val="28"/>
+          <w:szCs w:val="28"/>
+        </w:rPr>
+        <w:t xml:space="preserve"> with temperature=0.0 using the 5 custom examples and the </w:t>
       </w:r>
       <w:r>
         <w:rPr>

</xml_diff>